<commit_message>
Expanded the analysis section.
</commit_message>
<xml_diff>
--- a/text_docs/Project_proposal_v2.docx
+++ b/text_docs/Project_proposal_v2.docx
@@ -76,9 +76,9 @@
                   <wp:posOffset>1245870</wp:posOffset>
                 </wp:positionH>
                 <wp:positionV relativeFrom="paragraph">
-                  <wp:posOffset>567690</wp:posOffset>
+                  <wp:posOffset>568325</wp:posOffset>
                 </wp:positionV>
-                <wp:extent cx="1406525" cy="1270"/>
+                <wp:extent cx="1407160" cy="1905"/>
                 <wp:effectExtent l="0" t="0" r="22860" b="19050"/>
                 <wp:wrapNone/>
                 <wp:docPr id="1" name="Straight Connector 30"/>
@@ -89,7 +89,7 @@
                       <wps:spPr>
                         <a:xfrm>
                           <a:off x="0" y="0"/>
-                          <a:ext cx="1405800" cy="0"/>
+                          <a:ext cx="1406520" cy="0"/>
                         </a:xfrm>
                         <a:prstGeom prst="line">
                           <a:avLst/>
@@ -117,7 +117,7 @@
           </mc:Choice>
           <mc:Fallback>
             <w:pict>
-              <v:line id="shape_0" from="98.1pt,44.7pt" to="208.75pt,44.7pt" ID="Straight Connector 30" stroked="t" style="position:absolute" wp14:anchorId="17CFEC61">
+              <v:line id="shape_0" from="98.1pt,44.75pt" to="208.8pt,44.75pt" ID="Straight Connector 30" stroked="t" style="position:absolute" wp14:anchorId="17CFEC61">
                 <v:stroke color="black" weight="6480" joinstyle="miter" endcap="flat"/>
                 <v:fill o:detectmouseclick="t" on="false"/>
               </v:line>
@@ -133,9 +133,9 @@
                   <wp:posOffset>3034665</wp:posOffset>
                 </wp:positionH>
                 <wp:positionV relativeFrom="paragraph">
-                  <wp:posOffset>564515</wp:posOffset>
+                  <wp:posOffset>565150</wp:posOffset>
                 </wp:positionV>
-                <wp:extent cx="1406525" cy="1270"/>
+                <wp:extent cx="1407160" cy="1905"/>
                 <wp:effectExtent l="0" t="0" r="22860" b="19050"/>
                 <wp:wrapNone/>
                 <wp:docPr id="2" name="Straight Connector 31"/>
@@ -146,7 +146,7 @@
                       <wps:spPr>
                         <a:xfrm>
                           <a:off x="0" y="0"/>
-                          <a:ext cx="1405800" cy="0"/>
+                          <a:ext cx="1406520" cy="0"/>
                         </a:xfrm>
                         <a:prstGeom prst="line">
                           <a:avLst/>
@@ -174,7 +174,7 @@
           </mc:Choice>
           <mc:Fallback>
             <w:pict>
-              <v:line id="shape_0" from="238.95pt,44.45pt" to="349.6pt,44.45pt" ID="Straight Connector 31" stroked="t" style="position:absolute" wp14:anchorId="6A408367">
+              <v:line id="shape_0" from="238.95pt,44.5pt" to="349.65pt,44.5pt" ID="Straight Connector 31" stroked="t" style="position:absolute" wp14:anchorId="6A408367">
                 <v:stroke color="black" weight="6480" joinstyle="miter" endcap="flat"/>
                 <v:fill o:detectmouseclick="t" on="false"/>
               </v:line>
@@ -187,12 +187,12 @@
               <wp:anchor behindDoc="0" distT="0" distB="0" distL="114300" distR="114300" simplePos="0" locked="0" layoutInCell="1" allowOverlap="1" relativeHeight="17" wp14:anchorId="3DCBBDC0">
                 <wp:simplePos x="0" y="0"/>
                 <wp:positionH relativeFrom="margin">
-                  <wp:posOffset>2816860</wp:posOffset>
+                  <wp:posOffset>2814955</wp:posOffset>
                 </wp:positionH>
                 <wp:positionV relativeFrom="paragraph">
                   <wp:posOffset>481330</wp:posOffset>
                 </wp:positionV>
-                <wp:extent cx="81915" cy="163830"/>
+                <wp:extent cx="82550" cy="164465"/>
                 <wp:effectExtent l="16510" t="21590" r="11430" b="30480"/>
                 <wp:wrapNone/>
                 <wp:docPr id="3" name="Flowchart: Sort 32"/>
@@ -203,7 +203,7 @@
                       <wps:spPr>
                         <a:xfrm rot="5400000">
                           <a:off x="0" y="0"/>
-                          <a:ext cx="81360" cy="163080"/>
+                          <a:ext cx="82080" cy="163800"/>
                         </a:xfrm>
                         <a:prstGeom prst="flowChartSort">
                           <a:avLst/>
@@ -239,7 +239,7 @@
                 </v:formulas>
                 <v:path gradientshapeok="t" o:connecttype="rect" textboxrect="5400,5400,@0,@1"/>
               </v:shapetype>
-              <v:shape id="shape_0" ID="Flowchart: Sort 32" fillcolor="white" stroked="t" style="position:absolute;margin-left:221.8pt;margin-top:37.95pt;width:6.35pt;height:12.8pt;rotation:90;mso-position-horizontal-relative:margin" wp14:anchorId="3DCBBDC0" type="shapetype_126">
+              <v:shape id="shape_0" ID="Flowchart: Sort 32" fillcolor="white" stroked="t" style="position:absolute;margin-left:221.65pt;margin-top:37.95pt;width:6.4pt;height:12.85pt;rotation:90;mso-position-horizontal-relative:margin" wp14:anchorId="3DCBBDC0" type="shapetype_126">
                 <w10:wrap type="none"/>
                 <v:fill o:detectmouseclick="t" type="solid" color2="black"/>
                 <v:stroke color="black" weight="3240" joinstyle="miter" endcap="flat"/>
@@ -2309,18 +2309,7 @@
           <w:sz w:val="22"/>
         </w:rPr>
         <w:tab/>
-      </w:r>
-      <w:r>
-        <w:rPr>
-          <w:sz w:val="22"/>
-        </w:rPr>
-        <w:t>P</w:t>
-      </w:r>
-      <w:r>
-        <w:rPr>
-          <w:sz w:val="22"/>
-        </w:rPr>
-        <w:t>hone: 022 047 5482</w:t>
+        <w:t>Phone: 022 047 5482</w:t>
       </w:r>
     </w:p>
     <w:p>
@@ -2433,11 +2422,6 @@
           <w:sz w:val="22"/>
         </w:rPr>
         <w:tab/>
-      </w:r>
-      <w:r>
-        <w:rPr>
-          <w:sz w:val="22"/>
-        </w:rPr>
         <w:t>Phone:</w:t>
       </w:r>
     </w:p>
@@ -2507,11 +2491,6 @@
           <w:sz w:val="22"/>
         </w:rPr>
         <w:tab/>
-      </w:r>
-      <w:r>
-        <w:rPr>
-          <w:sz w:val="22"/>
-        </w:rPr>
         <w:t>Phone:</w:t>
       </w:r>
     </w:p>
@@ -2737,7 +2716,10 @@
         </w:rPr>
       </w:pPr>
       <w:r>
-        <w:rPr/>
+        <w:rPr>
+          <w:b/>
+          <w:sz w:val="28"/>
+        </w:rPr>
       </w:r>
     </w:p>
     <w:p>
@@ -2816,15 +2798,25 @@
       <w:pPr>
         <w:pStyle w:val="Normal"/>
         <w:spacing w:before="0" w:after="0"/>
-        <w:rPr>
-          <w:sz w:val="22"/>
-        </w:rPr>
-      </w:pPr>
-      <w:r>
-        <w:rPr>
-          <w:sz w:val="22"/>
-        </w:rPr>
-        <w:t>In a modern business environment, there are many benefits to having an online presence. Such as:</w:t>
+        <w:rPr/>
+      </w:pPr>
+      <w:r>
+        <w:rPr>
+          <w:sz w:val="22"/>
+        </w:rPr>
+        <w:t xml:space="preserve">In a modern business environment, there are </w:t>
+      </w:r>
+      <w:r>
+        <w:rPr>
+          <w:sz w:val="22"/>
+        </w:rPr>
+        <w:t xml:space="preserve">a number </w:t>
+      </w:r>
+      <w:r>
+        <w:rPr>
+          <w:sz w:val="22"/>
+        </w:rPr>
+        <w:t>benefits to having an online presence. Such as:</w:t>
       </w:r>
     </w:p>
     <w:p>
@@ -2892,9 +2884,7 @@
           <w:numId w:val="11"/>
         </w:numPr>
         <w:spacing w:before="0" w:after="0"/>
-        <w:rPr>
-          <w:sz w:val="22"/>
-        </w:rPr>
+        <w:rPr/>
       </w:pPr>
       <w:r>
         <w:rPr>
@@ -2905,25 +2895,6 @@
     </w:p>
     <w:p>
       <w:pPr>
-        <w:pStyle w:val="ListParagraph"/>
-        <w:numPr>
-          <w:ilvl w:val="0"/>
-          <w:numId w:val="11"/>
-        </w:numPr>
-        <w:spacing w:before="0" w:after="0"/>
-        <w:rPr>
-          <w:sz w:val="22"/>
-        </w:rPr>
-      </w:pPr>
-      <w:r>
-        <w:rPr>
-          <w:sz w:val="22"/>
-        </w:rPr>
-        <w:t>Analytics</w:t>
-      </w:r>
-    </w:p>
-    <w:p>
-      <w:pPr>
         <w:pStyle w:val="Normal"/>
         <w:spacing w:before="0" w:after="0"/>
         <w:rPr>
@@ -3027,9 +2998,7 @@
       <w:pPr>
         <w:pStyle w:val="Normal"/>
         <w:spacing w:before="0" w:after="0"/>
-        <w:rPr>
-          <w:sz w:val="22"/>
-        </w:rPr>
+        <w:rPr/>
       </w:pPr>
       <w:r>
         <w:rPr>
@@ -3056,44 +3025,85 @@
       <w:pPr>
         <w:pStyle w:val="Normal"/>
         <w:spacing w:before="0" w:after="0"/>
-        <w:rPr>
-          <w:sz w:val="22"/>
-        </w:rPr>
-      </w:pPr>
-      <w:r>
-        <w:rPr>
-          <w:sz w:val="22"/>
-        </w:rPr>
-        <w:t>Analytics are used by businesses to gather information about their visitors habits. A website can track information such as how many unique visitors they receive in a given time frame, how long those visitors spend on the website and which pages the visitors view. This information can be used to determine which demographics are using their website, and that information can then be used to direct marketing efforts towards those demographics.</w:t>
-      </w:r>
-    </w:p>
-    <w:p>
-      <w:pPr>
-        <w:pStyle w:val="Normal"/>
-        <w:spacing w:before="0" w:after="0"/>
-        <w:rPr>
-          <w:sz w:val="22"/>
-        </w:rPr>
-      </w:pPr>
-      <w:r>
-        <w:rPr>
-          <w:sz w:val="22"/>
-        </w:rPr>
-      </w:r>
-    </w:p>
-    <w:p>
-      <w:pPr>
-        <w:pStyle w:val="Normal"/>
-        <w:spacing w:before="0" w:after="0"/>
-        <w:rPr>
-          <w:sz w:val="22"/>
-        </w:rPr>
+        <w:rPr/>
       </w:pPr>
       <w:r>
         <w:rPr>
           <w:sz w:val="22"/>
         </w:rPr>
         <w:t>The Client for this project would be the small business without an online presence, who believes that they could benefit from any number of the few concepts outlined previously, and more which haven’t been listed in the interest of brevity.</w:t>
+      </w:r>
+    </w:p>
+    <w:p>
+      <w:pPr>
+        <w:pStyle w:val="Normal"/>
+        <w:spacing w:before="0" w:after="0"/>
+        <w:rPr>
+          <w:sz w:val="22"/>
+        </w:rPr>
+      </w:pPr>
+      <w:r>
+        <w:rPr/>
+      </w:r>
+    </w:p>
+    <w:p>
+      <w:pPr>
+        <w:pStyle w:val="Normal"/>
+        <w:spacing w:before="0" w:after="0"/>
+        <w:rPr>
+          <w:sz w:val="22"/>
+        </w:rPr>
+      </w:pPr>
+      <w:r>
+        <w:rPr/>
+      </w:r>
+    </w:p>
+    <w:p>
+      <w:pPr>
+        <w:pStyle w:val="Normal"/>
+        <w:spacing w:before="0" w:after="0"/>
+        <w:rPr>
+          <w:sz w:val="22"/>
+        </w:rPr>
+      </w:pPr>
+      <w:r>
+        <w:rPr/>
+      </w:r>
+    </w:p>
+    <w:p>
+      <w:pPr>
+        <w:pStyle w:val="Normal"/>
+        <w:spacing w:before="0" w:after="0"/>
+        <w:rPr>
+          <w:sz w:val="22"/>
+        </w:rPr>
+      </w:pPr>
+      <w:r>
+        <w:rPr/>
+      </w:r>
+    </w:p>
+    <w:p>
+      <w:pPr>
+        <w:pStyle w:val="Normal"/>
+        <w:spacing w:before="0" w:after="0"/>
+        <w:rPr>
+          <w:sz w:val="22"/>
+        </w:rPr>
+      </w:pPr>
+      <w:r>
+        <w:rPr/>
+      </w:r>
+    </w:p>
+    <w:p>
+      <w:pPr>
+        <w:pStyle w:val="Normal"/>
+        <w:spacing w:before="0" w:after="0"/>
+        <w:rPr>
+          <w:sz w:val="22"/>
+        </w:rPr>
+      </w:pPr>
+      <w:r>
+        <w:rPr/>
       </w:r>
     </w:p>
     <w:p>
@@ -3136,21 +3146,7 @@
           <w:b/>
           <w:sz w:val="28"/>
         </w:rPr>
-        <w:t>Re</w:t>
-      </w:r>
-      <w:r>
-        <w:rPr>
-          <w:b/>
-          <w:sz w:val="28"/>
-        </w:rPr>
-        <w:t>quirement</w:t>
-      </w:r>
-      <w:r>
-        <w:rPr>
-          <w:b/>
-          <w:sz w:val="28"/>
-        </w:rPr>
-        <w:t>s</w:t>
+        <w:t>Requirements</w:t>
       </w:r>
     </w:p>
     <w:p>
@@ -3335,15 +3331,13 @@
           <w:numId w:val="1"/>
         </w:numPr>
         <w:spacing w:before="0" w:after="0"/>
-        <w:rPr>
-          <w:sz w:val="22"/>
-        </w:rPr>
-      </w:pPr>
-      <w:r>
-        <w:rPr>
-          <w:sz w:val="22"/>
-        </w:rPr>
-        <w:t>CRM ( Client Relationship Management ), Client database</w:t>
+        <w:rPr/>
+      </w:pPr>
+      <w:r>
+        <w:rPr>
+          <w:sz w:val="22"/>
+        </w:rPr>
+        <w:t>CRM (Client Relationship Management), Client database</w:t>
       </w:r>
     </w:p>
     <w:p>
@@ -3420,13 +3414,7 @@
         <w:rPr>
           <w:sz w:val="22"/>
         </w:rPr>
-        <w:t>System t</w:t>
-      </w:r>
-      <w:r>
-        <w:rPr>
-          <w:sz w:val="22"/>
-        </w:rPr>
-        <w:t>esting</w:t>
+        <w:t>System testing</w:t>
       </w:r>
     </w:p>
     <w:p>
@@ -3576,13 +3564,7 @@
         <w:rPr>
           <w:sz w:val="22"/>
         </w:rPr>
-        <w:t xml:space="preserve">Next features list </w:t>
-      </w:r>
-      <w:r>
-        <w:rPr>
-          <w:sz w:val="22"/>
-        </w:rPr>
-        <w:t>containing items which can be added in further development of the project.</w:t>
+        <w:t>Next features list containing items which can be added in further development of the project.</w:t>
       </w:r>
     </w:p>
     <w:p>
@@ -3925,32 +3907,434 @@
         <w:rPr>
           <w:sz w:val="22"/>
         </w:rPr>
-      </w:r>
-    </w:p>
-    <w:p>
-      <w:pPr>
-        <w:pStyle w:val="Normal"/>
-        <w:spacing w:before="0" w:after="0"/>
-        <w:rPr>
-          <w:sz w:val="22"/>
-        </w:rPr>
-      </w:pPr>
-      <w:r>
-        <w:rPr>
-          <w:sz w:val="22"/>
-        </w:rPr>
-      </w:r>
-    </w:p>
-    <w:p>
-      <w:pPr>
-        <w:pStyle w:val="Normal"/>
-        <w:spacing w:before="0" w:after="0"/>
-        <w:rPr>
-          <w:sz w:val="22"/>
-        </w:rPr>
-      </w:pPr>
-      <w:r>
-        <w:rPr>
+        <w:t>The context for this project is of small businesses with no online presence, and the requirements of this project are to develop a turnkey framework to provide small businesses with the means to develop their personal business websites, and to provide training documentation and support to further facilitate the potential future clients and their web endeavours.</w:t>
+      </w:r>
+    </w:p>
+    <w:p>
+      <w:pPr>
+        <w:pStyle w:val="Normal"/>
+        <w:spacing w:before="0" w:after="0"/>
+        <w:rPr>
+          <w:sz w:val="22"/>
+        </w:rPr>
+      </w:pPr>
+      <w:r>
+        <w:rPr>
+          <w:sz w:val="22"/>
+        </w:rPr>
+      </w:r>
+    </w:p>
+    <w:p>
+      <w:pPr>
+        <w:pStyle w:val="Normal"/>
+        <w:spacing w:before="0" w:after="0"/>
+        <w:rPr>
+          <w:sz w:val="22"/>
+        </w:rPr>
+      </w:pPr>
+      <w:r>
+        <w:rPr>
+          <w:sz w:val="22"/>
+        </w:rPr>
+        <w:t>As outlined previously in the Opportunity Context section of this proposal, a number of benefits exist in having an online presence. They were:</w:t>
+      </w:r>
+    </w:p>
+    <w:p>
+      <w:pPr>
+        <w:pStyle w:val="Normal"/>
+        <w:spacing w:before="0" w:after="0"/>
+        <w:rPr>
+          <w:sz w:val="22"/>
+        </w:rPr>
+      </w:pPr>
+      <w:r>
+        <w:rPr>
+          <w:sz w:val="22"/>
+        </w:rPr>
+      </w:r>
+    </w:p>
+    <w:p>
+      <w:pPr>
+        <w:pStyle w:val="ListParagraph"/>
+        <w:numPr>
+          <w:ilvl w:val="0"/>
+          <w:numId w:val="17"/>
+        </w:numPr>
+        <w:spacing w:before="0" w:after="0"/>
+        <w:rPr/>
+      </w:pPr>
+      <w:r>
+        <w:rPr>
+          <w:sz w:val="22"/>
+        </w:rPr>
+        <w:t>Credibility</w:t>
+      </w:r>
+    </w:p>
+    <w:p>
+      <w:pPr>
+        <w:pStyle w:val="ListParagraph"/>
+        <w:numPr>
+          <w:ilvl w:val="0"/>
+          <w:numId w:val="17"/>
+        </w:numPr>
+        <w:spacing w:before="0" w:after="0"/>
+        <w:rPr/>
+      </w:pPr>
+      <w:r>
+        <w:rPr>
+          <w:sz w:val="22"/>
+        </w:rPr>
+        <w:t>Discoverability</w:t>
+      </w:r>
+    </w:p>
+    <w:p>
+      <w:pPr>
+        <w:pStyle w:val="ListParagraph"/>
+        <w:numPr>
+          <w:ilvl w:val="0"/>
+          <w:numId w:val="17"/>
+        </w:numPr>
+        <w:spacing w:before="0" w:after="0"/>
+        <w:rPr/>
+      </w:pPr>
+      <w:r>
+        <w:rPr>
+          <w:sz w:val="22"/>
+        </w:rPr>
+        <w:t>Relatability</w:t>
+      </w:r>
+    </w:p>
+    <w:p>
+      <w:pPr>
+        <w:pStyle w:val="ListParagraph"/>
+        <w:numPr>
+          <w:ilvl w:val="0"/>
+          <w:numId w:val="17"/>
+        </w:numPr>
+        <w:spacing w:before="0" w:after="0"/>
+        <w:rPr/>
+      </w:pPr>
+      <w:r>
+        <w:rPr>
+          <w:sz w:val="22"/>
+        </w:rPr>
+        <w:t>Flexibility</w:t>
+      </w:r>
+    </w:p>
+    <w:p>
+      <w:pPr>
+        <w:pStyle w:val="ListParagraph"/>
+        <w:spacing w:before="0" w:after="0"/>
+        <w:rPr>
+          <w:sz w:val="22"/>
+        </w:rPr>
+      </w:pPr>
+      <w:r>
+        <w:rPr>
+          <w:sz w:val="22"/>
+        </w:rPr>
+      </w:r>
+    </w:p>
+    <w:p>
+      <w:pPr>
+        <w:pStyle w:val="ListParagraph"/>
+        <w:spacing w:before="0" w:after="0"/>
+        <w:ind w:hanging="0"/>
+        <w:rPr>
+          <w:sz w:val="22"/>
+        </w:rPr>
+      </w:pPr>
+      <w:r>
+        <w:rPr>
+          <w:sz w:val="22"/>
+        </w:rPr>
+        <w:t>The requirements for this project relate to the context in the following ways:</w:t>
+      </w:r>
+    </w:p>
+    <w:p>
+      <w:pPr>
+        <w:pStyle w:val="Normal"/>
+        <w:spacing w:before="0" w:after="0"/>
+        <w:rPr>
+          <w:sz w:val="22"/>
+        </w:rPr>
+      </w:pPr>
+      <w:r>
+        <w:rPr>
+          <w:sz w:val="22"/>
+        </w:rPr>
+      </w:r>
+    </w:p>
+    <w:p>
+      <w:pPr>
+        <w:pStyle w:val="Normal"/>
+        <w:spacing w:before="0" w:after="0"/>
+        <w:rPr>
+          <w:b/>
+          <w:b/>
+          <w:bCs/>
+          <w:sz w:val="22"/>
+        </w:rPr>
+      </w:pPr>
+      <w:r>
+        <w:rPr>
+          <w:b/>
+          <w:bCs/>
+          <w:sz w:val="22"/>
+        </w:rPr>
+        <w:t>Credibility</w:t>
+      </w:r>
+    </w:p>
+    <w:p>
+      <w:pPr>
+        <w:pStyle w:val="Normal"/>
+        <w:spacing w:before="0" w:after="0"/>
+        <w:rPr>
+          <w:b w:val="false"/>
+          <w:b w:val="false"/>
+          <w:bCs w:val="false"/>
+          <w:sz w:val="22"/>
+        </w:rPr>
+      </w:pPr>
+      <w:r>
+        <w:rPr>
+          <w:b w:val="false"/>
+          <w:bCs w:val="false"/>
+          <w:sz w:val="22"/>
+        </w:rPr>
+        <w:t>With the turnkey system, we aim to develop tools in which a user can create an official, professional looking website, which offers the user and client.</w:t>
+      </w:r>
+    </w:p>
+    <w:p>
+      <w:pPr>
+        <w:pStyle w:val="Normal"/>
+        <w:spacing w:before="0" w:after="0"/>
+        <w:rPr>
+          <w:b w:val="false"/>
+          <w:b w:val="false"/>
+          <w:bCs w:val="false"/>
+          <w:sz w:val="22"/>
+        </w:rPr>
+      </w:pPr>
+      <w:r>
+        <w:rPr>
+          <w:b w:val="false"/>
+          <w:bCs w:val="false"/>
+          <w:sz w:val="22"/>
+        </w:rPr>
+      </w:r>
+    </w:p>
+    <w:p>
+      <w:pPr>
+        <w:pStyle w:val="Normal"/>
+        <w:spacing w:before="0" w:after="0"/>
+        <w:rPr>
+          <w:b/>
+          <w:b/>
+          <w:bCs/>
+          <w:sz w:val="22"/>
+        </w:rPr>
+      </w:pPr>
+      <w:r>
+        <w:rPr>
+          <w:b/>
+          <w:bCs/>
+          <w:sz w:val="22"/>
+        </w:rPr>
+        <w:t>Discoverability</w:t>
+      </w:r>
+    </w:p>
+    <w:p>
+      <w:pPr>
+        <w:pStyle w:val="Normal"/>
+        <w:spacing w:before="0" w:after="0"/>
+        <w:rPr>
+          <w:b w:val="false"/>
+          <w:b w:val="false"/>
+          <w:bCs w:val="false"/>
+          <w:sz w:val="22"/>
+        </w:rPr>
+      </w:pPr>
+      <w:r>
+        <w:rPr>
+          <w:b w:val="false"/>
+          <w:bCs w:val="false"/>
+          <w:sz w:val="22"/>
+        </w:rPr>
+        <w:t>Thanks to modern search engines, the internet is a consumers first port of call when searching for goods and services. Websites can be discovered based on a few keywords and other information such as location or demographic. What this means for discoverability in a small business sense, if a potential customer were to google specific retail businesses in their area, if the small business were to have a website, they’d easily be found in that google search. Where opposed to a small business without a website is much more difficult to find in the modern business world.</w:t>
+      </w:r>
+    </w:p>
+    <w:p>
+      <w:pPr>
+        <w:pStyle w:val="Normal"/>
+        <w:spacing w:before="0" w:after="0"/>
+        <w:rPr>
+          <w:b w:val="false"/>
+          <w:b w:val="false"/>
+          <w:bCs w:val="false"/>
+          <w:sz w:val="22"/>
+        </w:rPr>
+      </w:pPr>
+      <w:r>
+        <w:rPr>
+          <w:b w:val="false"/>
+          <w:bCs w:val="false"/>
+          <w:sz w:val="22"/>
+        </w:rPr>
+      </w:r>
+    </w:p>
+    <w:p>
+      <w:pPr>
+        <w:pStyle w:val="Normal"/>
+        <w:spacing w:before="0" w:after="0"/>
+        <w:rPr>
+          <w:b w:val="false"/>
+          <w:b w:val="false"/>
+          <w:bCs w:val="false"/>
+          <w:sz w:val="22"/>
+        </w:rPr>
+      </w:pPr>
+      <w:r>
+        <w:rPr>
+          <w:b w:val="false"/>
+          <w:bCs w:val="false"/>
+          <w:sz w:val="22"/>
+        </w:rPr>
+        <w:t>Our turnkey system would ensure that any small business who would decide to implement it could benefit from this modern paradigm of discoverability.</w:t>
+      </w:r>
+    </w:p>
+    <w:p>
+      <w:pPr>
+        <w:pStyle w:val="Normal"/>
+        <w:spacing w:before="0" w:after="0"/>
+        <w:rPr>
+          <w:b w:val="false"/>
+          <w:b w:val="false"/>
+          <w:bCs w:val="false"/>
+          <w:sz w:val="22"/>
+        </w:rPr>
+      </w:pPr>
+      <w:r>
+        <w:rPr>
+          <w:b w:val="false"/>
+          <w:bCs w:val="false"/>
+          <w:sz w:val="22"/>
+        </w:rPr>
+      </w:r>
+    </w:p>
+    <w:p>
+      <w:pPr>
+        <w:pStyle w:val="Normal"/>
+        <w:spacing w:before="0" w:after="0"/>
+        <w:rPr>
+          <w:b/>
+          <w:b/>
+          <w:bCs/>
+          <w:sz w:val="22"/>
+        </w:rPr>
+      </w:pPr>
+      <w:r>
+        <w:rPr>
+          <w:b/>
+          <w:bCs/>
+          <w:sz w:val="22"/>
+        </w:rPr>
+        <w:t>Relatability</w:t>
+      </w:r>
+    </w:p>
+    <w:p>
+      <w:pPr>
+        <w:pStyle w:val="Normal"/>
+        <w:spacing w:before="0" w:after="0"/>
+        <w:rPr>
+          <w:b w:val="false"/>
+          <w:b w:val="false"/>
+          <w:bCs w:val="false"/>
+          <w:sz w:val="22"/>
+        </w:rPr>
+      </w:pPr>
+      <w:r>
+        <w:rPr>
+          <w:b w:val="false"/>
+          <w:bCs w:val="false"/>
+          <w:sz w:val="22"/>
+        </w:rPr>
+        <w:t xml:space="preserve">Small, ‘mom and pop’ businesses have the luxury of fostering and building more personal relationships with their customer-base. </w:t>
+      </w:r>
+    </w:p>
+    <w:p>
+      <w:pPr>
+        <w:pStyle w:val="Normal"/>
+        <w:spacing w:before="0" w:after="0"/>
+        <w:rPr>
+          <w:b/>
+          <w:b/>
+          <w:bCs/>
+          <w:sz w:val="22"/>
+        </w:rPr>
+      </w:pPr>
+      <w:r>
+        <w:rPr>
+          <w:b/>
+          <w:bCs/>
+          <w:sz w:val="22"/>
+        </w:rPr>
+      </w:r>
+    </w:p>
+    <w:p>
+      <w:pPr>
+        <w:pStyle w:val="Normal"/>
+        <w:spacing w:before="0" w:after="0"/>
+        <w:rPr>
+          <w:b/>
+          <w:b/>
+          <w:bCs/>
+          <w:sz w:val="22"/>
+        </w:rPr>
+      </w:pPr>
+      <w:r>
+        <w:rPr>
+          <w:b/>
+          <w:bCs/>
+          <w:sz w:val="22"/>
+        </w:rPr>
+        <w:t xml:space="preserve">Flexibility </w:t>
+      </w:r>
+    </w:p>
+    <w:p>
+      <w:pPr>
+        <w:pStyle w:val="Normal"/>
+        <w:spacing w:before="0" w:after="0"/>
+        <w:rPr>
+          <w:b/>
+          <w:b/>
+          <w:bCs/>
+          <w:sz w:val="22"/>
+        </w:rPr>
+      </w:pPr>
+      <w:r>
+        <w:rPr>
+          <w:b/>
+          <w:bCs/>
+          <w:sz w:val="22"/>
+        </w:rPr>
+      </w:r>
+    </w:p>
+    <w:p>
+      <w:pPr>
+        <w:pStyle w:val="Normal"/>
+        <w:spacing w:before="0" w:after="0"/>
+        <w:rPr>
+          <w:b/>
+          <w:b/>
+          <w:bCs/>
+          <w:sz w:val="22"/>
+        </w:rPr>
+      </w:pPr>
+      <w:r>
+        <w:rPr>
+          <w:b/>
+          <w:bCs/>
           <w:sz w:val="22"/>
         </w:rPr>
       </w:r>
@@ -4598,31 +4982,7 @@
         <w:rPr>
           <w:sz w:val="22"/>
         </w:rPr>
-        <w:t>The System will be designed with two types of small business in mind: services and retail. As such, the following features will be developed/</w:t>
-      </w:r>
-      <w:r>
-        <w:rPr>
-          <w:sz w:val="22"/>
-        </w:rPr>
-        <w:t>implemented</w:t>
-      </w:r>
-      <w:r>
-        <w:rPr>
-          <w:sz w:val="22"/>
-        </w:rPr>
-        <w:t xml:space="preserve"> for each </w:t>
-      </w:r>
-      <w:r>
-        <w:rPr>
-          <w:sz w:val="22"/>
-        </w:rPr>
-        <w:t xml:space="preserve">business </w:t>
-      </w:r>
-      <w:r>
-        <w:rPr>
-          <w:sz w:val="22"/>
-        </w:rPr>
-        <w:t>type:</w:t>
+        <w:t>The System will be designed with two types of small business in mind: services and retail. As such, the following features will be developed/implemented for each business type:</w:t>
       </w:r>
     </w:p>
     <w:p>
@@ -4709,13 +5069,7 @@
         <w:rPr>
           <w:sz w:val="22"/>
         </w:rPr>
-        <w:t xml:space="preserve">Product and </w:t>
-      </w:r>
-      <w:r>
-        <w:rPr>
-          <w:sz w:val="22"/>
-        </w:rPr>
-        <w:t>Inventory databases.</w:t>
+        <w:t>Product and Inventory databases.</w:t>
       </w:r>
     </w:p>
     <w:p>
@@ -4839,34 +5193,36 @@
       <w:pPr>
         <w:pStyle w:val="ListParagraph"/>
         <w:spacing w:before="0" w:after="0"/>
-        <w:ind w:hanging="0"/>
-        <w:rPr>
-          <w:sz w:val="22"/>
-        </w:rPr>
-      </w:pPr>
-      <w:r>
+        <w:ind w:left="720" w:hanging="0"/>
+        <w:rPr>
+          <w:sz w:val="22"/>
+        </w:rPr>
+      </w:pPr>
+      <w:r>
+        <w:rPr>
+          <w:sz w:val="22"/>
+        </w:rPr>
+      </w:r>
+    </w:p>
+    <w:p>
+      <w:pPr>
+        <w:pStyle w:val="ListParagraph"/>
+        <w:spacing w:before="0" w:after="0"/>
+        <w:ind w:left="720" w:hanging="0"/>
         <w:rPr/>
+      </w:pPr>
+      <w:r>
+        <w:rPr>
+          <w:sz w:val="22"/>
+        </w:rPr>
+        <w:t>There are also a number of features which are shared between both types of Turnkey system, such as payment handling and page customization and addition. All of the outlined features are considered to be a part of the final, primary deliverable.</w:t>
       </w:r>
     </w:p>
     <w:p>
       <w:pPr>
         <w:pStyle w:val="ListParagraph"/>
         <w:spacing w:before="0" w:after="0"/>
-        <w:ind w:hanging="0"/>
-        <w:rPr/>
-      </w:pPr>
-      <w:r>
-        <w:rPr>
-          <w:sz w:val="22"/>
-        </w:rPr>
-        <w:t>There are also a number of features which are shared between both types of Turnkey system, such as payment handling and page customization and addition. All of the outlined features are considered to be a part of the final, primary deliverable.</w:t>
-      </w:r>
-    </w:p>
-    <w:p>
-      <w:pPr>
-        <w:pStyle w:val="ListParagraph"/>
-        <w:spacing w:before="0" w:after="0"/>
-        <w:ind w:hanging="0"/>
+        <w:ind w:left="720" w:hanging="0"/>
         <w:rPr/>
       </w:pPr>
       <w:r>
@@ -6600,7 +6956,10 @@
         </w:rPr>
       </w:pPr>
       <w:r>
-        <w:rPr/>
+        <w:rPr>
+          <w:b/>
+          <w:sz w:val="28"/>
+        </w:rPr>
       </w:r>
     </w:p>
     <w:p>
@@ -6720,7 +7079,10 @@
         </w:rPr>
       </w:pPr>
       <w:r>
-        <w:rPr/>
+        <w:rPr>
+          <w:b/>
+          <w:sz w:val="28"/>
+        </w:rPr>
       </w:r>
     </w:p>
     <w:p>
@@ -6735,7 +7097,10 @@
         </w:rPr>
       </w:pPr>
       <w:r>
-        <w:rPr/>
+        <w:rPr>
+          <w:b/>
+          <w:sz w:val="28"/>
+        </w:rPr>
       </w:r>
     </w:p>
     <w:p>
@@ -6750,7 +7115,10 @@
         </w:rPr>
       </w:pPr>
       <w:r>
-        <w:rPr/>
+        <w:rPr>
+          <w:b/>
+          <w:sz w:val="28"/>
+        </w:rPr>
       </w:r>
     </w:p>
     <w:p>
@@ -6765,7 +7133,10 @@
         </w:rPr>
       </w:pPr>
       <w:r>
-        <w:rPr/>
+        <w:rPr>
+          <w:b/>
+          <w:sz w:val="28"/>
+        </w:rPr>
       </w:r>
     </w:p>
     <w:p>
@@ -6780,7 +7151,10 @@
         </w:rPr>
       </w:pPr>
       <w:r>
-        <w:rPr/>
+        <w:rPr>
+          <w:b/>
+          <w:sz w:val="28"/>
+        </w:rPr>
       </w:r>
     </w:p>
     <w:p>
@@ -6795,7 +7169,10 @@
         </w:rPr>
       </w:pPr>
       <w:r>
-        <w:rPr/>
+        <w:rPr>
+          <w:b/>
+          <w:sz w:val="28"/>
+        </w:rPr>
       </w:r>
     </w:p>
     <w:p>
@@ -6810,7 +7187,10 @@
         </w:rPr>
       </w:pPr>
       <w:r>
-        <w:rPr/>
+        <w:rPr>
+          <w:b/>
+          <w:sz w:val="28"/>
+        </w:rPr>
       </w:r>
     </w:p>
     <w:p>
@@ -6825,7 +7205,10 @@
         </w:rPr>
       </w:pPr>
       <w:r>
-        <w:rPr/>
+        <w:rPr>
+          <w:b/>
+          <w:sz w:val="28"/>
+        </w:rPr>
       </w:r>
     </w:p>
     <w:p>
@@ -6840,7 +7223,10 @@
         </w:rPr>
       </w:pPr>
       <w:r>
-        <w:rPr/>
+        <w:rPr>
+          <w:b/>
+          <w:sz w:val="28"/>
+        </w:rPr>
       </w:r>
     </w:p>
     <w:p>
@@ -6855,7 +7241,10 @@
         </w:rPr>
       </w:pPr>
       <w:r>
-        <w:rPr/>
+        <w:rPr>
+          <w:b/>
+          <w:sz w:val="28"/>
+        </w:rPr>
       </w:r>
     </w:p>
     <w:p>
@@ -6870,7 +7259,10 @@
         </w:rPr>
       </w:pPr>
       <w:r>
-        <w:rPr/>
+        <w:rPr>
+          <w:b/>
+          <w:sz w:val="28"/>
+        </w:rPr>
       </w:r>
     </w:p>
     <w:p>
@@ -6885,7 +7277,10 @@
         </w:rPr>
       </w:pPr>
       <w:r>
-        <w:rPr/>
+        <w:rPr>
+          <w:b/>
+          <w:sz w:val="28"/>
+        </w:rPr>
       </w:r>
     </w:p>
     <w:p>
@@ -6900,7 +7295,10 @@
         </w:rPr>
       </w:pPr>
       <w:r>
-        <w:rPr/>
+        <w:rPr>
+          <w:b/>
+          <w:sz w:val="28"/>
+        </w:rPr>
       </w:r>
     </w:p>
     <w:p>
@@ -6915,7 +7313,10 @@
         </w:rPr>
       </w:pPr>
       <w:r>
-        <w:rPr/>
+        <w:rPr>
+          <w:b/>
+          <w:sz w:val="28"/>
+        </w:rPr>
       </w:r>
     </w:p>
     <w:p>
@@ -6930,7 +7331,10 @@
         </w:rPr>
       </w:pPr>
       <w:r>
-        <w:rPr/>
+        <w:rPr>
+          <w:b/>
+          <w:sz w:val="28"/>
+        </w:rPr>
       </w:r>
     </w:p>
     <w:p>
@@ -6945,7 +7349,10 @@
         </w:rPr>
       </w:pPr>
       <w:r>
-        <w:rPr/>
+        <w:rPr>
+          <w:b/>
+          <w:sz w:val="28"/>
+        </w:rPr>
       </w:r>
     </w:p>
     <w:p>
@@ -6960,7 +7367,10 @@
         </w:rPr>
       </w:pPr>
       <w:r>
-        <w:rPr/>
+        <w:rPr>
+          <w:b/>
+          <w:sz w:val="28"/>
+        </w:rPr>
       </w:r>
     </w:p>
     <w:p>
@@ -6975,7 +7385,10 @@
         </w:rPr>
       </w:pPr>
       <w:r>
-        <w:rPr/>
+        <w:rPr>
+          <w:b/>
+          <w:sz w:val="28"/>
+        </w:rPr>
       </w:r>
     </w:p>
     <w:p>
@@ -6990,7 +7403,10 @@
         </w:rPr>
       </w:pPr>
       <w:r>
-        <w:rPr/>
+        <w:rPr>
+          <w:b/>
+          <w:sz w:val="28"/>
+        </w:rPr>
       </w:r>
     </w:p>
     <w:p>
@@ -7005,7 +7421,10 @@
         </w:rPr>
       </w:pPr>
       <w:r>
-        <w:rPr/>
+        <w:rPr>
+          <w:b/>
+          <w:sz w:val="28"/>
+        </w:rPr>
       </w:r>
     </w:p>
     <w:p>
@@ -7020,7 +7439,10 @@
         </w:rPr>
       </w:pPr>
       <w:r>
-        <w:rPr/>
+        <w:rPr>
+          <w:b/>
+          <w:sz w:val="28"/>
+        </w:rPr>
       </w:r>
     </w:p>
     <w:p>
@@ -7035,7 +7457,10 @@
         </w:rPr>
       </w:pPr>
       <w:r>
-        <w:rPr/>
+        <w:rPr>
+          <w:b/>
+          <w:sz w:val="28"/>
+        </w:rPr>
       </w:r>
     </w:p>
     <w:p>
@@ -7050,7 +7475,10 @@
         </w:rPr>
       </w:pPr>
       <w:r>
-        <w:rPr/>
+        <w:rPr>
+          <w:b/>
+          <w:sz w:val="28"/>
+        </w:rPr>
       </w:r>
     </w:p>
     <w:p>
@@ -7065,7 +7493,10 @@
         </w:rPr>
       </w:pPr>
       <w:r>
-        <w:rPr/>
+        <w:rPr>
+          <w:b/>
+          <w:sz w:val="28"/>
+        </w:rPr>
       </w:r>
     </w:p>
     <w:p>
@@ -7080,7 +7511,10 @@
         </w:rPr>
       </w:pPr>
       <w:r>
-        <w:rPr/>
+        <w:rPr>
+          <w:b/>
+          <w:sz w:val="28"/>
+        </w:rPr>
       </w:r>
     </w:p>
     <w:p>
@@ -7095,7 +7529,10 @@
         </w:rPr>
       </w:pPr>
       <w:r>
-        <w:rPr/>
+        <w:rPr>
+          <w:b/>
+          <w:sz w:val="28"/>
+        </w:rPr>
       </w:r>
     </w:p>
     <w:p>
@@ -7110,7 +7547,10 @@
         </w:rPr>
       </w:pPr>
       <w:r>
-        <w:rPr/>
+        <w:rPr>
+          <w:b/>
+          <w:sz w:val="28"/>
+        </w:rPr>
       </w:r>
     </w:p>
     <w:p>
@@ -7125,7 +7565,10 @@
         </w:rPr>
       </w:pPr>
       <w:r>
-        <w:rPr/>
+        <w:rPr>
+          <w:b/>
+          <w:sz w:val="28"/>
+        </w:rPr>
       </w:r>
     </w:p>
     <w:p>
@@ -7140,7 +7583,10 @@
         </w:rPr>
       </w:pPr>
       <w:r>
-        <w:rPr/>
+        <w:rPr>
+          <w:b/>
+          <w:sz w:val="28"/>
+        </w:rPr>
       </w:r>
     </w:p>
     <w:p>
@@ -7155,7 +7601,10 @@
         </w:rPr>
       </w:pPr>
       <w:r>
-        <w:rPr/>
+        <w:rPr>
+          <w:b/>
+          <w:sz w:val="28"/>
+        </w:rPr>
       </w:r>
     </w:p>
     <w:p>
@@ -7284,55 +7733,7 @@
         <w:rPr>
           <w:sz w:val="22"/>
         </w:rPr>
-        <w:t>I have the skills and knowledge that are applicable for this project. I’m looking forward to learn</w:t>
-      </w:r>
-      <w:r>
-        <w:rPr>
-          <w:sz w:val="22"/>
-        </w:rPr>
-        <w:t>ing</w:t>
-      </w:r>
-      <w:r>
-        <w:rPr>
-          <w:sz w:val="22"/>
-        </w:rPr>
-        <w:t xml:space="preserve"> and gain</w:t>
-      </w:r>
-      <w:r>
-        <w:rPr>
-          <w:sz w:val="22"/>
-        </w:rPr>
-        <w:t>ing</w:t>
-      </w:r>
-      <w:r>
-        <w:rPr>
-          <w:sz w:val="22"/>
-        </w:rPr>
-        <w:t xml:space="preserve"> new skill</w:t>
-      </w:r>
-      <w:r>
-        <w:rPr>
-          <w:sz w:val="22"/>
-        </w:rPr>
-        <w:t>s</w:t>
-      </w:r>
-      <w:r>
-        <w:rPr>
-          <w:sz w:val="22"/>
-        </w:rPr>
-        <w:t xml:space="preserve"> which are required in an organizational environment by working on a team and </w:t>
-      </w:r>
-      <w:r>
-        <w:rPr>
-          <w:sz w:val="22"/>
-        </w:rPr>
-        <w:t xml:space="preserve">with </w:t>
-      </w:r>
-      <w:r>
-        <w:rPr>
-          <w:sz w:val="22"/>
-        </w:rPr>
-        <w:t xml:space="preserve">a client with different ideas yet similar goal throughout this project. </w:t>
+        <w:t xml:space="preserve">I have the skills and knowledge that are applicable for this project. I’m looking forward to learning and gaining new skills which are required in an organizational environment by working on a team and with a client with different ideas yet similar goal throughout this project. </w:t>
       </w:r>
     </w:p>
     <w:p>
@@ -7379,43 +7780,7 @@
         <w:rPr>
           <w:sz w:val="22"/>
         </w:rPr>
-        <w:t>I enjoy watching movies, fishing, playing sport</w:t>
-      </w:r>
-      <w:r>
-        <w:rPr>
-          <w:sz w:val="22"/>
-        </w:rPr>
-        <w:t>s</w:t>
-      </w:r>
-      <w:r>
-        <w:rPr>
-          <w:sz w:val="22"/>
-        </w:rPr>
-        <w:t xml:space="preserve"> such as basketball, badminton and chess where I became a champion back when I was studying on Tawa College. I also enjoy playing </w:t>
-      </w:r>
-      <w:r>
-        <w:rPr>
-          <w:sz w:val="22"/>
-        </w:rPr>
-        <w:t xml:space="preserve">the </w:t>
-      </w:r>
-      <w:r>
-        <w:rPr>
-          <w:sz w:val="22"/>
-        </w:rPr>
-        <w:t>guitar, learn</w:t>
-      </w:r>
-      <w:r>
-        <w:rPr>
-          <w:sz w:val="22"/>
-        </w:rPr>
-        <w:t>ing</w:t>
-      </w:r>
-      <w:r>
-        <w:rPr>
-          <w:sz w:val="22"/>
-        </w:rPr>
-        <w:t xml:space="preserve"> new instruments, such as drum and bass guitar. </w:t>
+        <w:t xml:space="preserve">I enjoy watching movies, fishing, playing sports such as basketball, badminton and chess where I became a champion back when I was studying on Tawa College. I also enjoy playing the guitar, learning new instruments, such as drum and bass guitar. </w:t>
       </w:r>
     </w:p>
     <w:p>
@@ -7986,20 +8351,13 @@
       <w:pPr>
         <w:pStyle w:val="Normal"/>
         <w:spacing w:before="0" w:after="0"/>
-        <w:rPr>
-          <w:sz w:val="22"/>
-        </w:rPr>
+        <w:rPr/>
       </w:pPr>
       <w:r>
         <w:rPr>
           <w:sz w:val="22"/>
         </w:rPr>
         <w:tab/>
-      </w:r>
-      <w:r>
-        <w:rPr>
-          <w:sz w:val="22"/>
-        </w:rPr>
         <w:t xml:space="preserve">Name: </w:t>
       </w:r>
       <w:r>
@@ -8240,15 +8598,7 @@
           <w:bCs w:val="false"/>
           <w:sz w:val="22"/>
         </w:rPr>
-        <w:t xml:space="preserve">Applicable </w:t>
-      </w:r>
-      <w:r>
-        <w:rPr>
-          <w:b w:val="false"/>
-          <w:bCs w:val="false"/>
-          <w:sz w:val="22"/>
-        </w:rPr>
-        <w:t>knowledge on web technologies</w:t>
+        <w:t>Applicable knowledge on web technologies</w:t>
       </w:r>
     </w:p>
     <w:p>
@@ -8665,7 +9015,10 @@
         </w:rPr>
       </w:pPr>
       <w:r>
-        <w:rPr/>
+        <w:rPr>
+          <w:b/>
+          <w:sz w:val="28"/>
+        </w:rPr>
       </w:r>
     </w:p>
     <w:p>
@@ -8680,7 +9033,10 @@
         </w:rPr>
       </w:pPr>
       <w:r>
-        <w:rPr/>
+        <w:rPr>
+          <w:b/>
+          <w:sz w:val="28"/>
+        </w:rPr>
       </w:r>
     </w:p>
     <w:p>
@@ -8695,7 +9051,10 @@
         </w:rPr>
       </w:pPr>
       <w:r>
-        <w:rPr/>
+        <w:rPr>
+          <w:b/>
+          <w:sz w:val="28"/>
+        </w:rPr>
       </w:r>
     </w:p>
     <w:p>
@@ -8710,7 +9069,10 @@
         </w:rPr>
       </w:pPr>
       <w:r>
-        <w:rPr/>
+        <w:rPr>
+          <w:b/>
+          <w:sz w:val="28"/>
+        </w:rPr>
       </w:r>
     </w:p>
     <w:p>
@@ -8725,7 +9087,10 @@
         </w:rPr>
       </w:pPr>
       <w:r>
-        <w:rPr/>
+        <w:rPr>
+          <w:b/>
+          <w:sz w:val="28"/>
+        </w:rPr>
       </w:r>
     </w:p>
     <w:p>
@@ -8740,7 +9105,10 @@
         </w:rPr>
       </w:pPr>
       <w:r>
-        <w:rPr/>
+        <w:rPr>
+          <w:b/>
+          <w:sz w:val="28"/>
+        </w:rPr>
       </w:r>
     </w:p>
     <w:p>
@@ -8755,7 +9123,10 @@
         </w:rPr>
       </w:pPr>
       <w:r>
-        <w:rPr/>
+        <w:rPr>
+          <w:b/>
+          <w:sz w:val="28"/>
+        </w:rPr>
       </w:r>
     </w:p>
     <w:p>
@@ -8770,7 +9141,10 @@
         </w:rPr>
       </w:pPr>
       <w:r>
-        <w:rPr/>
+        <w:rPr>
+          <w:b/>
+          <w:sz w:val="28"/>
+        </w:rPr>
       </w:r>
     </w:p>
     <w:p>
@@ -8785,7 +9159,10 @@
         </w:rPr>
       </w:pPr>
       <w:r>
-        <w:rPr/>
+        <w:rPr>
+          <w:b/>
+          <w:sz w:val="28"/>
+        </w:rPr>
       </w:r>
     </w:p>
     <w:p>
@@ -8800,7 +9177,10 @@
         </w:rPr>
       </w:pPr>
       <w:r>
-        <w:rPr/>
+        <w:rPr>
+          <w:b/>
+          <w:sz w:val="28"/>
+        </w:rPr>
       </w:r>
     </w:p>
     <w:p>
@@ -8815,7 +9195,10 @@
         </w:rPr>
       </w:pPr>
       <w:r>
-        <w:rPr/>
+        <w:rPr>
+          <w:b/>
+          <w:sz w:val="28"/>
+        </w:rPr>
       </w:r>
     </w:p>
     <w:p>
@@ -8830,7 +9213,10 @@
         </w:rPr>
       </w:pPr>
       <w:r>
-        <w:rPr/>
+        <w:rPr>
+          <w:b/>
+          <w:sz w:val="28"/>
+        </w:rPr>
       </w:r>
     </w:p>
     <w:p>
@@ -8845,7 +9231,10 @@
         </w:rPr>
       </w:pPr>
       <w:r>
-        <w:rPr/>
+        <w:rPr>
+          <w:b/>
+          <w:sz w:val="28"/>
+        </w:rPr>
       </w:r>
     </w:p>
     <w:p>
@@ -9439,7 +9828,10 @@
         </w:rPr>
       </w:pPr>
       <w:r>
-        <w:rPr/>
+        <w:rPr>
+          <w:b/>
+          <w:sz w:val="28"/>
+        </w:rPr>
       </w:r>
     </w:p>
     <w:p>
@@ -9454,7 +9846,10 @@
         </w:rPr>
       </w:pPr>
       <w:r>
-        <w:rPr/>
+        <w:rPr>
+          <w:b/>
+          <w:sz w:val="28"/>
+        </w:rPr>
       </w:r>
     </w:p>
     <w:p>
@@ -9469,7 +9864,10 @@
         </w:rPr>
       </w:pPr>
       <w:r>
-        <w:rPr/>
+        <w:rPr>
+          <w:b/>
+          <w:sz w:val="28"/>
+        </w:rPr>
       </w:r>
     </w:p>
     <w:p>
@@ -9484,7 +9882,10 @@
         </w:rPr>
       </w:pPr>
       <w:r>
-        <w:rPr/>
+        <w:rPr>
+          <w:b/>
+          <w:sz w:val="28"/>
+        </w:rPr>
       </w:r>
     </w:p>
     <w:p>
@@ -9499,7 +9900,10 @@
         </w:rPr>
       </w:pPr>
       <w:r>
-        <w:rPr/>
+        <w:rPr>
+          <w:b/>
+          <w:sz w:val="28"/>
+        </w:rPr>
       </w:r>
     </w:p>
     <w:p>
@@ -9514,7 +9918,10 @@
         </w:rPr>
       </w:pPr>
       <w:r>
-        <w:rPr/>
+        <w:rPr>
+          <w:b/>
+          <w:sz w:val="28"/>
+        </w:rPr>
       </w:r>
     </w:p>
     <w:p>
@@ -9571,7 +9978,10 @@
         </w:rPr>
       </w:pPr>
       <w:r>
-        <w:rPr/>
+        <w:rPr>
+          <w:b/>
+          <w:sz w:val="24"/>
+        </w:rPr>
       </w:r>
     </w:p>
     <w:p>
@@ -10684,12 +11094,12 @@
               <wp:anchor behindDoc="0" distT="0" distB="0" distL="114300" distR="114300" simplePos="0" locked="0" layoutInCell="1" allowOverlap="1" relativeHeight="2">
                 <wp:simplePos x="0" y="0"/>
                 <wp:positionH relativeFrom="column">
-                  <wp:posOffset>10160</wp:posOffset>
+                  <wp:posOffset>12065</wp:posOffset>
                 </wp:positionH>
                 <wp:positionV relativeFrom="paragraph">
-                  <wp:posOffset>186055</wp:posOffset>
+                  <wp:posOffset>187325</wp:posOffset>
                 </wp:positionV>
-                <wp:extent cx="21389340" cy="4232910"/>
+                <wp:extent cx="21389975" cy="4233545"/>
                 <wp:effectExtent l="0" t="0" r="19685" b="19050"/>
                 <wp:wrapNone/>
                 <wp:docPr id="4" name="Group 11"/>
@@ -10698,17 +11108,17 @@
                     <wpg:wgp>
                       <wpg:cNvGrpSpPr/>
                       <wpg:grpSpPr>
-                        <a:xfrm rot="1200">
+                        <a:xfrm rot="10801800">
                           <a:off x="0" y="0"/>
-                          <a:ext cx="21388680" cy="4232160"/>
+                          <a:ext cx="21389400" cy="4232880"/>
                         </a:xfrm>
                       </wpg:grpSpPr>
                       <wps:wsp>
                         <wps:cNvSpPr/>
                         <wps:spPr>
                           <a:xfrm flipH="1" flipV="1">
-                            <a:off x="330120" y="4222800"/>
-                            <a:ext cx="21058560" cy="9360"/>
+                            <a:off x="330120" y="4223520"/>
+                            <a:ext cx="21059280" cy="9360"/>
                           </a:xfrm>
                           <a:prstGeom prst="line">
                             <a:avLst/>
@@ -10733,8 +11143,8 @@
                         <wps:cNvSpPr/>
                         <wps:spPr>
                           <a:xfrm flipH="1" flipV="1">
-                            <a:off x="166320" y="2124720"/>
-                            <a:ext cx="21058560" cy="9000"/>
+                            <a:off x="166320" y="2125440"/>
+                            <a:ext cx="21059280" cy="9000"/>
                           </a:xfrm>
                           <a:prstGeom prst="line">
                             <a:avLst/>
@@ -10760,7 +11170,7 @@
                         <wps:spPr>
                           <a:xfrm flipH="1" flipV="1">
                             <a:off x="0" y="0"/>
-                            <a:ext cx="21058560" cy="9000"/>
+                            <a:ext cx="21059280" cy="9000"/>
                           </a:xfrm>
                           <a:prstGeom prst="line">
                             <a:avLst/>
@@ -10789,16 +11199,16 @@
           </mc:Choice>
           <mc:Fallback>
             <w:pict>
-              <v:group id="shape_0" alt="Group 11" style="position:absolute;margin-left:0.75pt;margin-top:14.45pt;width:1684.1pt;height:333.15pt" coordorigin="15,289" coordsize="33682,6663">
-                <v:line id="shape_0" from="535,6938" to="33697,6952" ID="Straight Connector 1" stroked="t" style="position:absolute;flip:xy">
+              <v:group id="shape_0" alt="Group 11" style="position:absolute;margin-left:0.9pt;margin-top:14.35pt;width:1684.15pt;height:333.25pt" coordorigin="18,287" coordsize="33683,6665">
+                <v:line id="shape_0" from="538,6938" to="33701,6952" stroked="t" style="position:absolute;flip:xy">
                   <v:stroke color="black" weight="6480" joinstyle="miter" endcap="flat"/>
                   <v:fill o:detectmouseclick="t" on="false"/>
                 </v:line>
-                <v:line id="shape_0" from="277,3634" to="33439,3647" ID="Straight Connector 3" stroked="t" style="position:absolute;flip:xy">
+                <v:line id="shape_0" from="280,3634" to="33443,3647" stroked="t" style="position:absolute;flip:xy">
                   <v:stroke color="black" weight="6480" joinstyle="miter" endcap="flat"/>
                   <v:fill o:detectmouseclick="t" on="false"/>
                 </v:line>
-                <v:line id="shape_0" from="15,288" to="33177,301" ID="Straight Connector 4" stroked="t" style="position:absolute;flip:xy">
+                <v:line id="shape_0" from="18,287" to="33181,300" stroked="t" style="position:absolute;flip:xy">
                   <v:stroke color="black" weight="6480" joinstyle="miter" endcap="flat"/>
                   <v:fill o:detectmouseclick="t" on="false"/>
                 </v:line>
@@ -10929,9 +11339,9 @@
                   <wp:posOffset>925830</wp:posOffset>
                 </wp:positionH>
                 <wp:positionV relativeFrom="paragraph">
-                  <wp:posOffset>7623810</wp:posOffset>
+                  <wp:posOffset>7624445</wp:posOffset>
                 </wp:positionV>
-                <wp:extent cx="1651000" cy="1270"/>
+                <wp:extent cx="1651635" cy="1905"/>
                 <wp:effectExtent l="0" t="0" r="26035" b="19050"/>
                 <wp:wrapNone/>
                 <wp:docPr id="5" name="Straight Connector 8"/>
@@ -10942,7 +11352,7 @@
                       <wps:spPr>
                         <a:xfrm>
                           <a:off x="0" y="0"/>
-                          <a:ext cx="1650240" cy="0"/>
+                          <a:ext cx="1650960" cy="0"/>
                         </a:xfrm>
                         <a:prstGeom prst="line">
                           <a:avLst/>
@@ -10970,7 +11380,7 @@
           </mc:Choice>
           <mc:Fallback>
             <w:pict>
-              <v:line id="shape_0" from="72.9pt,600.3pt" to="202.8pt,600.3pt" ID="Straight Connector 8" stroked="t" style="position:absolute" wp14:anchorId="26735431">
+              <v:line id="shape_0" from="72.9pt,600.35pt" to="202.85pt,600.35pt" ID="Straight Connector 8" stroked="t" style="position:absolute" wp14:anchorId="26735431">
                 <v:stroke color="black" weight="6480" joinstyle="miter" endcap="flat"/>
                 <v:fill o:detectmouseclick="t" on="false"/>
               </v:line>
@@ -10986,9 +11396,9 @@
                   <wp:posOffset>3029585</wp:posOffset>
                 </wp:positionH>
                 <wp:positionV relativeFrom="paragraph">
-                  <wp:posOffset>7627620</wp:posOffset>
+                  <wp:posOffset>7628255</wp:posOffset>
                 </wp:positionV>
-                <wp:extent cx="1651000" cy="1270"/>
+                <wp:extent cx="1651635" cy="1905"/>
                 <wp:effectExtent l="0" t="0" r="26035" b="19050"/>
                 <wp:wrapNone/>
                 <wp:docPr id="6" name="Straight Connector 9"/>
@@ -10999,7 +11409,7 @@
                       <wps:spPr>
                         <a:xfrm>
                           <a:off x="0" y="0"/>
-                          <a:ext cx="1650240" cy="0"/>
+                          <a:ext cx="1650960" cy="0"/>
                         </a:xfrm>
                         <a:prstGeom prst="line">
                           <a:avLst/>
@@ -11027,7 +11437,7 @@
           </mc:Choice>
           <mc:Fallback>
             <w:pict>
-              <v:line id="shape_0" from="238.55pt,600.6pt" to="368.45pt,600.6pt" ID="Straight Connector 9" stroked="t" style="position:absolute" wp14:anchorId="68AF2D3D">
+              <v:line id="shape_0" from="238.55pt,600.65pt" to="368.5pt,600.65pt" ID="Straight Connector 9" stroked="t" style="position:absolute" wp14:anchorId="68AF2D3D">
                 <v:stroke color="black" weight="6480" joinstyle="miter" endcap="flat"/>
                 <v:fill o:detectmouseclick="t" on="false"/>
               </v:line>
@@ -11043,9 +11453,9 @@
                   <wp:posOffset>5160645</wp:posOffset>
                 </wp:positionH>
                 <wp:positionV relativeFrom="paragraph">
-                  <wp:posOffset>7629525</wp:posOffset>
+                  <wp:posOffset>7630160</wp:posOffset>
                 </wp:positionV>
-                <wp:extent cx="1651000" cy="1270"/>
+                <wp:extent cx="1651635" cy="1905"/>
                 <wp:effectExtent l="0" t="0" r="26035" b="19050"/>
                 <wp:wrapNone/>
                 <wp:docPr id="7" name="Straight Connector 10"/>
@@ -11056,7 +11466,7 @@
                       <wps:spPr>
                         <a:xfrm>
                           <a:off x="0" y="0"/>
-                          <a:ext cx="1650240" cy="0"/>
+                          <a:ext cx="1650960" cy="0"/>
                         </a:xfrm>
                         <a:prstGeom prst="line">
                           <a:avLst/>
@@ -11084,7 +11494,7 @@
           </mc:Choice>
           <mc:Fallback>
             <w:pict>
-              <v:line id="shape_0" from="406.35pt,600.75pt" to="536.25pt,600.75pt" ID="Straight Connector 10" stroked="t" style="position:absolute" wp14:anchorId="1C9CBFE3">
+              <v:line id="shape_0" from="406.35pt,600.8pt" to="536.3pt,600.8pt" ID="Straight Connector 10" stroked="t" style="position:absolute" wp14:anchorId="1C9CBFE3">
                 <v:stroke color="black" weight="6480" joinstyle="miter" endcap="flat"/>
                 <v:fill o:detectmouseclick="t" on="false"/>
               </v:line>
@@ -11097,12 +11507,12 @@
               <wp:anchor behindDoc="0" distT="0" distB="0" distL="114300" distR="114300" simplePos="0" locked="0" layoutInCell="1" allowOverlap="1" relativeHeight="6" wp14:anchorId="2FE48D62">
                 <wp:simplePos x="0" y="0"/>
                 <wp:positionH relativeFrom="column">
-                  <wp:posOffset>0</wp:posOffset>
+                  <wp:posOffset>635</wp:posOffset>
                 </wp:positionH>
                 <wp:positionV relativeFrom="paragraph">
-                  <wp:posOffset>1270</wp:posOffset>
+                  <wp:posOffset>1905</wp:posOffset>
                 </wp:positionV>
-                <wp:extent cx="21207730" cy="4224655"/>
+                <wp:extent cx="21208365" cy="4225290"/>
                 <wp:effectExtent l="0" t="0" r="19685" b="19050"/>
                 <wp:wrapNone/>
                 <wp:docPr id="8" name="Group 12"/>
@@ -11111,17 +11521,17 @@
                     <wpg:wgp>
                       <wpg:cNvGrpSpPr/>
                       <wpg:grpSpPr>
-                        <a:xfrm rot="600">
+                        <a:xfrm rot="10800600">
                           <a:off x="0" y="0"/>
-                          <a:ext cx="21207240" cy="4223880"/>
+                          <a:ext cx="21207600" cy="4224600"/>
                         </a:xfrm>
                       </wpg:grpSpPr>
                       <wps:wsp>
                         <wps:cNvSpPr/>
                         <wps:spPr>
                           <a:xfrm flipH="1" flipV="1">
-                            <a:off x="334800" y="4222080"/>
-                            <a:ext cx="20872440" cy="1800"/>
+                            <a:off x="334800" y="4222800"/>
+                            <a:ext cx="20873160" cy="1800"/>
                           </a:xfrm>
                           <a:prstGeom prst="line">
                             <a:avLst/>
@@ -11146,8 +11556,8 @@
                         <wps:cNvSpPr/>
                         <wps:spPr>
                           <a:xfrm flipH="1" flipV="1">
-                            <a:off x="168120" y="2124000"/>
-                            <a:ext cx="20872440" cy="1800"/>
+                            <a:off x="167760" y="2124720"/>
+                            <a:ext cx="20873160" cy="1800"/>
                           </a:xfrm>
                           <a:prstGeom prst="line">
                             <a:avLst/>
@@ -11173,7 +11583,7 @@
                         <wps:spPr>
                           <a:xfrm flipH="1" flipV="1">
                             <a:off x="0" y="0"/>
-                            <a:ext cx="20872440" cy="1800"/>
+                            <a:ext cx="20873160" cy="1800"/>
                           </a:xfrm>
                           <a:prstGeom prst="line">
                             <a:avLst/>
@@ -11202,16 +11612,16 @@
           </mc:Choice>
           <mc:Fallback>
             <w:pict>
-              <v:group id="shape_0" alt="Group 12" style="position:absolute;margin-left:0pt;margin-top:0.05pt;width:1669.8pt;height:332.55pt" coordorigin="0,1" coordsize="33396,6651">
-                <v:line id="shape_0" from="527,6649" to="33396,6651" ID="Straight Connector 13" stroked="t" style="position:absolute;flip:xy">
+              <v:group id="shape_0" alt="Group 12" style="position:absolute;margin-left:0.05pt;margin-top:0.05pt;width:1669.85pt;height:332.6pt" coordorigin="1,1" coordsize="33397,6652">
+                <v:line id="shape_0" from="528,6651" to="33398,6653" stroked="t" style="position:absolute;flip:xy">
                   <v:stroke color="black" weight="6480" joinstyle="miter" endcap="flat"/>
                   <v:fill o:detectmouseclick="t" on="false"/>
                 </v:line>
-                <v:line id="shape_0" from="265,3345" to="33134,3347" ID="Straight Connector 14" stroked="t" style="position:absolute;flip:xy">
+                <v:line id="shape_0" from="265,3347" to="33135,3349" stroked="t" style="position:absolute;flip:xy">
                   <v:stroke color="black" weight="6480" joinstyle="miter" endcap="flat"/>
                   <v:fill o:detectmouseclick="t" on="false"/>
                 </v:line>
-                <v:line id="shape_0" from="0,0" to="32869,2" ID="Straight Connector 15" stroked="t" style="position:absolute;flip:xy">
+                <v:line id="shape_0" from="1,1" to="32871,3" stroked="t" style="position:absolute;flip:xy">
                   <v:stroke color="black" weight="6480" joinstyle="miter" endcap="flat"/>
                   <v:fill o:detectmouseclick="t" on="false"/>
                 </v:line>
@@ -11311,9 +11721,9 @@
                   <wp:posOffset>925830</wp:posOffset>
                 </wp:positionH>
                 <wp:positionV relativeFrom="paragraph">
-                  <wp:posOffset>7623810</wp:posOffset>
+                  <wp:posOffset>7624445</wp:posOffset>
                 </wp:positionV>
-                <wp:extent cx="1651000" cy="1270"/>
+                <wp:extent cx="1651635" cy="1905"/>
                 <wp:effectExtent l="0" t="0" r="26035" b="19050"/>
                 <wp:wrapNone/>
                 <wp:docPr id="9" name="Straight Connector 16"/>
@@ -11324,7 +11734,7 @@
                       <wps:spPr>
                         <a:xfrm>
                           <a:off x="0" y="0"/>
-                          <a:ext cx="1650240" cy="0"/>
+                          <a:ext cx="1650960" cy="0"/>
                         </a:xfrm>
                         <a:prstGeom prst="line">
                           <a:avLst/>
@@ -11352,7 +11762,7 @@
           </mc:Choice>
           <mc:Fallback>
             <w:pict>
-              <v:line id="shape_0" from="72.9pt,600.3pt" to="202.8pt,600.3pt" ID="Straight Connector 16" stroked="t" style="position:absolute" wp14:anchorId="1492DFA2">
+              <v:line id="shape_0" from="72.9pt,600.35pt" to="202.85pt,600.35pt" ID="Straight Connector 16" stroked="t" style="position:absolute" wp14:anchorId="1492DFA2">
                 <v:stroke color="black" weight="6480" joinstyle="miter" endcap="flat"/>
                 <v:fill o:detectmouseclick="t" on="false"/>
               </v:line>
@@ -11368,9 +11778,9 @@
                   <wp:posOffset>3029585</wp:posOffset>
                 </wp:positionH>
                 <wp:positionV relativeFrom="paragraph">
-                  <wp:posOffset>7627620</wp:posOffset>
+                  <wp:posOffset>7628255</wp:posOffset>
                 </wp:positionV>
-                <wp:extent cx="1651000" cy="1270"/>
+                <wp:extent cx="1651635" cy="1905"/>
                 <wp:effectExtent l="0" t="0" r="26035" b="19050"/>
                 <wp:wrapNone/>
                 <wp:docPr id="10" name="Straight Connector 17"/>
@@ -11381,7 +11791,7 @@
                       <wps:spPr>
                         <a:xfrm>
                           <a:off x="0" y="0"/>
-                          <a:ext cx="1650240" cy="0"/>
+                          <a:ext cx="1650960" cy="0"/>
                         </a:xfrm>
                         <a:prstGeom prst="line">
                           <a:avLst/>
@@ -11409,7 +11819,7 @@
           </mc:Choice>
           <mc:Fallback>
             <w:pict>
-              <v:line id="shape_0" from="238.55pt,600.6pt" to="368.45pt,600.6pt" ID="Straight Connector 17" stroked="t" style="position:absolute" wp14:anchorId="6AFD182B">
+              <v:line id="shape_0" from="238.55pt,600.65pt" to="368.5pt,600.65pt" ID="Straight Connector 17" stroked="t" style="position:absolute" wp14:anchorId="6AFD182B">
                 <v:stroke color="black" weight="6480" joinstyle="miter" endcap="flat"/>
                 <v:fill o:detectmouseclick="t" on="false"/>
               </v:line>
@@ -11425,9 +11835,9 @@
                   <wp:posOffset>5160645</wp:posOffset>
                 </wp:positionH>
                 <wp:positionV relativeFrom="paragraph">
-                  <wp:posOffset>7629525</wp:posOffset>
+                  <wp:posOffset>7630160</wp:posOffset>
                 </wp:positionV>
-                <wp:extent cx="1651000" cy="1270"/>
+                <wp:extent cx="1651635" cy="1905"/>
                 <wp:effectExtent l="0" t="0" r="26035" b="19050"/>
                 <wp:wrapNone/>
                 <wp:docPr id="11" name="Straight Connector 18"/>
@@ -11438,7 +11848,7 @@
                       <wps:spPr>
                         <a:xfrm>
                           <a:off x="0" y="0"/>
-                          <a:ext cx="1650240" cy="0"/>
+                          <a:ext cx="1650960" cy="0"/>
                         </a:xfrm>
                         <a:prstGeom prst="line">
                           <a:avLst/>
@@ -11466,7 +11876,7 @@
           </mc:Choice>
           <mc:Fallback>
             <w:pict>
-              <v:line id="shape_0" from="406.35pt,600.75pt" to="536.25pt,600.75pt" ID="Straight Connector 18" stroked="t" style="position:absolute" wp14:anchorId="163BE35F">
+              <v:line id="shape_0" from="406.35pt,600.8pt" to="536.3pt,600.8pt" ID="Straight Connector 18" stroked="t" style="position:absolute" wp14:anchorId="163BE35F">
                 <v:stroke color="black" weight="6480" joinstyle="miter" endcap="flat"/>
                 <v:fill o:detectmouseclick="t" on="false"/>
               </v:line>
@@ -11479,12 +11889,12 @@
               <wp:anchor behindDoc="0" distT="0" distB="0" distL="114300" distR="114300" simplePos="0" locked="0" layoutInCell="1" allowOverlap="1" relativeHeight="10" wp14:anchorId="7AC178B6">
                 <wp:simplePos x="0" y="0"/>
                 <wp:positionH relativeFrom="column">
-                  <wp:posOffset>0</wp:posOffset>
+                  <wp:posOffset>635</wp:posOffset>
                 </wp:positionH>
                 <wp:positionV relativeFrom="paragraph">
-                  <wp:posOffset>1270</wp:posOffset>
+                  <wp:posOffset>1905</wp:posOffset>
                 </wp:positionV>
-                <wp:extent cx="21207730" cy="4224655"/>
+                <wp:extent cx="21208365" cy="4225290"/>
                 <wp:effectExtent l="0" t="0" r="19685" b="19050"/>
                 <wp:wrapNone/>
                 <wp:docPr id="12" name="Group 19"/>
@@ -11493,17 +11903,17 @@
                     <wpg:wgp>
                       <wpg:cNvGrpSpPr/>
                       <wpg:grpSpPr>
-                        <a:xfrm rot="600">
+                        <a:xfrm rot="10800600">
                           <a:off x="0" y="0"/>
-                          <a:ext cx="21207240" cy="4223880"/>
+                          <a:ext cx="21207600" cy="4224600"/>
                         </a:xfrm>
                       </wpg:grpSpPr>
                       <wps:wsp>
                         <wps:cNvSpPr/>
                         <wps:spPr>
                           <a:xfrm flipH="1" flipV="1">
-                            <a:off x="334800" y="4222080"/>
-                            <a:ext cx="20872440" cy="1800"/>
+                            <a:off x="334800" y="4222800"/>
+                            <a:ext cx="20873160" cy="1800"/>
                           </a:xfrm>
                           <a:prstGeom prst="line">
                             <a:avLst/>
@@ -11528,8 +11938,8 @@
                         <wps:cNvSpPr/>
                         <wps:spPr>
                           <a:xfrm flipH="1" flipV="1">
-                            <a:off x="168120" y="2124000"/>
-                            <a:ext cx="20872440" cy="1800"/>
+                            <a:off x="167760" y="2124720"/>
+                            <a:ext cx="20873160" cy="1800"/>
                           </a:xfrm>
                           <a:prstGeom prst="line">
                             <a:avLst/>
@@ -11555,7 +11965,7 @@
                         <wps:spPr>
                           <a:xfrm flipH="1" flipV="1">
                             <a:off x="0" y="0"/>
-                            <a:ext cx="20872440" cy="1800"/>
+                            <a:ext cx="20873160" cy="1800"/>
                           </a:xfrm>
                           <a:prstGeom prst="line">
                             <a:avLst/>
@@ -11584,16 +11994,16 @@
           </mc:Choice>
           <mc:Fallback>
             <w:pict>
-              <v:group id="shape_0" alt="Group 19" style="position:absolute;margin-left:0pt;margin-top:0pt;width:1669.8pt;height:332.55pt" coordorigin="0,0" coordsize="33396,6651">
-                <v:line id="shape_0" from="527,6649" to="33396,6651" ID="Straight Connector 20" stroked="t" style="position:absolute;flip:xy">
+              <v:group id="shape_0" alt="Group 19" style="position:absolute;margin-left:0.05pt;margin-top:0.05pt;width:1669.85pt;height:332.6pt" coordorigin="1,1" coordsize="33397,6652">
+                <v:line id="shape_0" from="528,6651" to="33398,6653" stroked="t" style="position:absolute;flip:xy">
                   <v:stroke color="black" weight="6480" joinstyle="miter" endcap="flat"/>
                   <v:fill o:detectmouseclick="t" on="false"/>
                 </v:line>
-                <v:line id="shape_0" from="265,3345" to="33134,3347" ID="Straight Connector 21" stroked="t" style="position:absolute;flip:xy">
+                <v:line id="shape_0" from="265,3347" to="33135,3349" stroked="t" style="position:absolute;flip:xy">
                   <v:stroke color="black" weight="6480" joinstyle="miter" endcap="flat"/>
                   <v:fill o:detectmouseclick="t" on="false"/>
                 </v:line>
-                <v:line id="shape_0" from="0,0" to="32869,2" ID="Straight Connector 22" stroked="t" style="position:absolute;flip:xy">
+                <v:line id="shape_0" from="1,1" to="32871,3" stroked="t" style="position:absolute;flip:xy">
                   <v:stroke color="black" weight="6480" joinstyle="miter" endcap="flat"/>
                   <v:fill o:detectmouseclick="t" on="false"/>
                 </v:line>
@@ -11682,9 +12092,9 @@
                   <wp:posOffset>925830</wp:posOffset>
                 </wp:positionH>
                 <wp:positionV relativeFrom="paragraph">
-                  <wp:posOffset>7623810</wp:posOffset>
+                  <wp:posOffset>7624445</wp:posOffset>
                 </wp:positionV>
-                <wp:extent cx="1651000" cy="1270"/>
+                <wp:extent cx="1651635" cy="1905"/>
                 <wp:effectExtent l="0" t="0" r="26035" b="19050"/>
                 <wp:wrapNone/>
                 <wp:docPr id="13" name="Straight Connector 23"/>
@@ -11695,7 +12105,7 @@
                       <wps:spPr>
                         <a:xfrm>
                           <a:off x="0" y="0"/>
-                          <a:ext cx="1650240" cy="0"/>
+                          <a:ext cx="1650960" cy="0"/>
                         </a:xfrm>
                         <a:prstGeom prst="line">
                           <a:avLst/>
@@ -11723,7 +12133,7 @@
           </mc:Choice>
           <mc:Fallback>
             <w:pict>
-              <v:line id="shape_0" from="72.9pt,600.3pt" to="202.8pt,600.3pt" ID="Straight Connector 23" stroked="t" style="position:absolute" wp14:anchorId="30113ED2">
+              <v:line id="shape_0" from="72.9pt,600.35pt" to="202.85pt,600.35pt" ID="Straight Connector 23" stroked="t" style="position:absolute" wp14:anchorId="30113ED2">
                 <v:stroke color="black" weight="6480" joinstyle="miter" endcap="flat"/>
                 <v:fill o:detectmouseclick="t" on="false"/>
               </v:line>
@@ -11739,9 +12149,9 @@
                   <wp:posOffset>3029585</wp:posOffset>
                 </wp:positionH>
                 <wp:positionV relativeFrom="paragraph">
-                  <wp:posOffset>7627620</wp:posOffset>
+                  <wp:posOffset>7628255</wp:posOffset>
                 </wp:positionV>
-                <wp:extent cx="1651000" cy="1270"/>
+                <wp:extent cx="1651635" cy="1905"/>
                 <wp:effectExtent l="0" t="0" r="26035" b="19050"/>
                 <wp:wrapNone/>
                 <wp:docPr id="14" name="Straight Connector 24"/>
@@ -11752,7 +12162,7 @@
                       <wps:spPr>
                         <a:xfrm>
                           <a:off x="0" y="0"/>
-                          <a:ext cx="1650240" cy="0"/>
+                          <a:ext cx="1650960" cy="0"/>
                         </a:xfrm>
                         <a:prstGeom prst="line">
                           <a:avLst/>
@@ -11780,7 +12190,7 @@
           </mc:Choice>
           <mc:Fallback>
             <w:pict>
-              <v:line id="shape_0" from="238.55pt,600.6pt" to="368.45pt,600.6pt" ID="Straight Connector 24" stroked="t" style="position:absolute" wp14:anchorId="450F650B">
+              <v:line id="shape_0" from="238.55pt,600.65pt" to="368.5pt,600.65pt" ID="Straight Connector 24" stroked="t" style="position:absolute" wp14:anchorId="450F650B">
                 <v:stroke color="black" weight="6480" joinstyle="miter" endcap="flat"/>
                 <v:fill o:detectmouseclick="t" on="false"/>
               </v:line>
@@ -11796,9 +12206,9 @@
                   <wp:posOffset>5160645</wp:posOffset>
                 </wp:positionH>
                 <wp:positionV relativeFrom="paragraph">
-                  <wp:posOffset>7629525</wp:posOffset>
+                  <wp:posOffset>7630160</wp:posOffset>
                 </wp:positionV>
-                <wp:extent cx="1651000" cy="1270"/>
+                <wp:extent cx="1651635" cy="1905"/>
                 <wp:effectExtent l="0" t="0" r="26035" b="19050"/>
                 <wp:wrapNone/>
                 <wp:docPr id="15" name="Straight Connector 25"/>
@@ -11809,7 +12219,7 @@
                       <wps:spPr>
                         <a:xfrm>
                           <a:off x="0" y="0"/>
-                          <a:ext cx="1650240" cy="0"/>
+                          <a:ext cx="1650960" cy="0"/>
                         </a:xfrm>
                         <a:prstGeom prst="line">
                           <a:avLst/>
@@ -11837,7 +12247,7 @@
           </mc:Choice>
           <mc:Fallback>
             <w:pict>
-              <v:line id="shape_0" from="406.35pt,600.75pt" to="536.25pt,600.75pt" ID="Straight Connector 25" stroked="t" style="position:absolute" wp14:anchorId="0A08FB5D">
+              <v:line id="shape_0" from="406.35pt,600.8pt" to="536.3pt,600.8pt" ID="Straight Connector 25" stroked="t" style="position:absolute" wp14:anchorId="0A08FB5D">
                 <v:stroke color="black" weight="6480" joinstyle="miter" endcap="flat"/>
                 <v:fill o:detectmouseclick="t" on="false"/>
               </v:line>
@@ -11850,12 +12260,12 @@
               <wp:anchor behindDoc="0" distT="0" distB="0" distL="114300" distR="114300" simplePos="0" locked="0" layoutInCell="1" allowOverlap="1" relativeHeight="14" wp14:anchorId="2F5DA57F">
                 <wp:simplePos x="0" y="0"/>
                 <wp:positionH relativeFrom="column">
-                  <wp:posOffset>0</wp:posOffset>
+                  <wp:posOffset>635</wp:posOffset>
                 </wp:positionH>
                 <wp:positionV relativeFrom="paragraph">
-                  <wp:posOffset>1270</wp:posOffset>
+                  <wp:posOffset>1905</wp:posOffset>
                 </wp:positionV>
-                <wp:extent cx="21207730" cy="4224655"/>
+                <wp:extent cx="21208365" cy="4225290"/>
                 <wp:effectExtent l="0" t="0" r="19685" b="19050"/>
                 <wp:wrapNone/>
                 <wp:docPr id="16" name="Group 26"/>
@@ -11864,17 +12274,17 @@
                     <wpg:wgp>
                       <wpg:cNvGrpSpPr/>
                       <wpg:grpSpPr>
-                        <a:xfrm rot="600">
+                        <a:xfrm rot="10800600">
                           <a:off x="0" y="0"/>
-                          <a:ext cx="21207240" cy="4223880"/>
+                          <a:ext cx="21207600" cy="4224600"/>
                         </a:xfrm>
                       </wpg:grpSpPr>
                       <wps:wsp>
                         <wps:cNvSpPr/>
                         <wps:spPr>
                           <a:xfrm flipH="1" flipV="1">
-                            <a:off x="334800" y="4222080"/>
-                            <a:ext cx="20872440" cy="1800"/>
+                            <a:off x="334800" y="4222800"/>
+                            <a:ext cx="20873160" cy="1800"/>
                           </a:xfrm>
                           <a:prstGeom prst="line">
                             <a:avLst/>
@@ -11899,8 +12309,8 @@
                         <wps:cNvSpPr/>
                         <wps:spPr>
                           <a:xfrm flipH="1" flipV="1">
-                            <a:off x="168120" y="2124000"/>
-                            <a:ext cx="20872440" cy="1800"/>
+                            <a:off x="167760" y="2124720"/>
+                            <a:ext cx="20873160" cy="1800"/>
                           </a:xfrm>
                           <a:prstGeom prst="line">
                             <a:avLst/>
@@ -11926,7 +12336,7 @@
                         <wps:spPr>
                           <a:xfrm flipH="1" flipV="1">
                             <a:off x="0" y="0"/>
-                            <a:ext cx="20872440" cy="1800"/>
+                            <a:ext cx="20873160" cy="1800"/>
                           </a:xfrm>
                           <a:prstGeom prst="line">
                             <a:avLst/>
@@ -11955,16 +12365,16 @@
           </mc:Choice>
           <mc:Fallback>
             <w:pict>
-              <v:group id="shape_0" alt="Group 26" style="position:absolute;margin-left:0pt;margin-top:0pt;width:1669.8pt;height:332.55pt" coordorigin="0,0" coordsize="33396,6651">
-                <v:line id="shape_0" from="527,6649" to="33396,6651" ID="Straight Connector 27" stroked="t" style="position:absolute;flip:xy">
+              <v:group id="shape_0" alt="Group 26" style="position:absolute;margin-left:0.05pt;margin-top:0.05pt;width:1669.85pt;height:332.6pt" coordorigin="1,1" coordsize="33397,6652">
+                <v:line id="shape_0" from="528,6651" to="33398,6653" stroked="t" style="position:absolute;flip:xy">
                   <v:stroke color="black" weight="6480" joinstyle="miter" endcap="flat"/>
                   <v:fill o:detectmouseclick="t" on="false"/>
                 </v:line>
-                <v:line id="shape_0" from="265,3345" to="33134,3347" ID="Straight Connector 28" stroked="t" style="position:absolute;flip:xy">
+                <v:line id="shape_0" from="265,3347" to="33135,3349" stroked="t" style="position:absolute;flip:xy">
                   <v:stroke color="black" weight="6480" joinstyle="miter" endcap="flat"/>
                   <v:fill o:detectmouseclick="t" on="false"/>
                 </v:line>
-                <v:line id="shape_0" from="0,0" to="32869,2" ID="Straight Connector 29" stroked="t" style="position:absolute;flip:xy">
+                <v:line id="shape_0" from="1,1" to="32871,3" stroked="t" style="position:absolute;flip:xy">
                   <v:stroke color="black" weight="6480" joinstyle="miter" endcap="flat"/>
                   <v:fill o:detectmouseclick="t" on="false"/>
                 </v:line>
@@ -12182,7 +12592,7 @@
         <w:docPartGallery w:val="Page Numbers (Bottom of Page)"/>
         <w:docPartUnique w:val="true"/>
       </w:docPartObj>
-      <w:id w:val="1623986940"/>
+      <w:id w:val="99397789"/>
     </w:sdtPr>
     <w:sdtContent>
       <w:p>
@@ -12253,6 +12663,8 @@
       </w:pPr>
       <w:rPr>
         <w:rFonts w:ascii="Symbol" w:hAnsi="Symbol" w:cs="Symbol" w:hint="default"/>
+        <w:sz w:val="22"/>
+        <w:rFonts w:cs="Symbol"/>
       </w:rPr>
     </w:lvl>
     <w:lvl w:ilvl="1">
@@ -12279,6 +12691,7 @@
       </w:pPr>
       <w:rPr>
         <w:rFonts w:ascii="Wingdings" w:hAnsi="Wingdings" w:cs="Wingdings" w:hint="default"/>
+        <w:rFonts w:cs="Wingdings"/>
       </w:rPr>
     </w:lvl>
     <w:lvl w:ilvl="3">
@@ -12291,6 +12704,7 @@
       </w:pPr>
       <w:rPr>
         <w:rFonts w:ascii="Symbol" w:hAnsi="Symbol" w:cs="Symbol" w:hint="default"/>
+        <w:rFonts w:cs="Symbol"/>
       </w:rPr>
     </w:lvl>
     <w:lvl w:ilvl="4">
@@ -12316,6 +12730,7 @@
       </w:pPr>
       <w:rPr>
         <w:rFonts w:ascii="Wingdings" w:hAnsi="Wingdings" w:cs="Wingdings" w:hint="default"/>
+        <w:rFonts w:cs="Wingdings"/>
       </w:rPr>
     </w:lvl>
     <w:lvl w:ilvl="6">
@@ -12328,6 +12743,7 @@
       </w:pPr>
       <w:rPr>
         <w:rFonts w:ascii="Symbol" w:hAnsi="Symbol" w:cs="Symbol" w:hint="default"/>
+        <w:rFonts w:cs="Symbol"/>
       </w:rPr>
     </w:lvl>
     <w:lvl w:ilvl="7">
@@ -12353,6 +12769,7 @@
       </w:pPr>
       <w:rPr>
         <w:rFonts w:ascii="Wingdings" w:hAnsi="Wingdings" w:cs="Wingdings" w:hint="default"/>
+        <w:rFonts w:cs="Wingdings"/>
       </w:rPr>
     </w:lvl>
   </w:abstractNum>
@@ -12367,6 +12784,8 @@
       </w:pPr>
       <w:rPr>
         <w:rFonts w:ascii="Symbol" w:hAnsi="Symbol" w:cs="Symbol" w:hint="default"/>
+        <w:sz w:val="22"/>
+        <w:rFonts w:cs="Symbol"/>
       </w:rPr>
     </w:lvl>
     <w:lvl w:ilvl="1">
@@ -12393,6 +12812,7 @@
       </w:pPr>
       <w:rPr>
         <w:rFonts w:ascii="Wingdings" w:hAnsi="Wingdings" w:cs="Wingdings" w:hint="default"/>
+        <w:rFonts w:cs="Wingdings"/>
       </w:rPr>
     </w:lvl>
     <w:lvl w:ilvl="3">
@@ -12405,6 +12825,7 @@
       </w:pPr>
       <w:rPr>
         <w:rFonts w:ascii="Symbol" w:hAnsi="Symbol" w:cs="Symbol" w:hint="default"/>
+        <w:rFonts w:cs="Symbol"/>
       </w:rPr>
     </w:lvl>
     <w:lvl w:ilvl="4">
@@ -12430,6 +12851,7 @@
       </w:pPr>
       <w:rPr>
         <w:rFonts w:ascii="Wingdings" w:hAnsi="Wingdings" w:cs="Wingdings" w:hint="default"/>
+        <w:rFonts w:cs="Wingdings"/>
       </w:rPr>
     </w:lvl>
     <w:lvl w:ilvl="6">
@@ -12442,6 +12864,7 @@
       </w:pPr>
       <w:rPr>
         <w:rFonts w:ascii="Symbol" w:hAnsi="Symbol" w:cs="Symbol" w:hint="default"/>
+        <w:rFonts w:cs="Symbol"/>
       </w:rPr>
     </w:lvl>
     <w:lvl w:ilvl="7">
@@ -12467,6 +12890,7 @@
       </w:pPr>
       <w:rPr>
         <w:rFonts w:ascii="Wingdings" w:hAnsi="Wingdings" w:cs="Wingdings" w:hint="default"/>
+        <w:rFonts w:cs="Wingdings"/>
       </w:rPr>
     </w:lvl>
   </w:abstractNum>
@@ -12481,6 +12905,8 @@
       </w:pPr>
       <w:rPr>
         <w:rFonts w:ascii="Symbol" w:hAnsi="Symbol" w:cs="Symbol" w:hint="default"/>
+        <w:sz w:val="22"/>
+        <w:rFonts w:cs="Symbol"/>
       </w:rPr>
     </w:lvl>
     <w:lvl w:ilvl="1">
@@ -12506,6 +12932,7 @@
       </w:pPr>
       <w:rPr>
         <w:rFonts w:ascii="Wingdings" w:hAnsi="Wingdings" w:cs="Wingdings" w:hint="default"/>
+        <w:rFonts w:cs="Wingdings"/>
       </w:rPr>
     </w:lvl>
     <w:lvl w:ilvl="3">
@@ -12518,6 +12945,7 @@
       </w:pPr>
       <w:rPr>
         <w:rFonts w:ascii="Symbol" w:hAnsi="Symbol" w:cs="Symbol" w:hint="default"/>
+        <w:rFonts w:cs="Symbol"/>
       </w:rPr>
     </w:lvl>
     <w:lvl w:ilvl="4">
@@ -12543,6 +12971,7 @@
       </w:pPr>
       <w:rPr>
         <w:rFonts w:ascii="Wingdings" w:hAnsi="Wingdings" w:cs="Wingdings" w:hint="default"/>
+        <w:rFonts w:cs="Wingdings"/>
       </w:rPr>
     </w:lvl>
     <w:lvl w:ilvl="6">
@@ -12555,6 +12984,7 @@
       </w:pPr>
       <w:rPr>
         <w:rFonts w:ascii="Symbol" w:hAnsi="Symbol" w:cs="Symbol" w:hint="default"/>
+        <w:rFonts w:cs="Symbol"/>
       </w:rPr>
     </w:lvl>
     <w:lvl w:ilvl="7">
@@ -12580,6 +13010,7 @@
       </w:pPr>
       <w:rPr>
         <w:rFonts w:ascii="Wingdings" w:hAnsi="Wingdings" w:cs="Wingdings" w:hint="default"/>
+        <w:rFonts w:cs="Wingdings"/>
       </w:rPr>
     </w:lvl>
   </w:abstractNum>
@@ -12594,6 +13025,8 @@
       </w:pPr>
       <w:rPr>
         <w:rFonts w:ascii="Symbol" w:hAnsi="Symbol" w:cs="Symbol" w:hint="default"/>
+        <w:sz w:val="22"/>
+        <w:rFonts w:cs="Symbol"/>
       </w:rPr>
     </w:lvl>
     <w:lvl w:ilvl="1">
@@ -12619,6 +13052,7 @@
       </w:pPr>
       <w:rPr>
         <w:rFonts w:ascii="Wingdings" w:hAnsi="Wingdings" w:cs="Wingdings" w:hint="default"/>
+        <w:rFonts w:cs="Wingdings"/>
       </w:rPr>
     </w:lvl>
     <w:lvl w:ilvl="3">
@@ -12631,6 +13065,7 @@
       </w:pPr>
       <w:rPr>
         <w:rFonts w:ascii="Symbol" w:hAnsi="Symbol" w:cs="Symbol" w:hint="default"/>
+        <w:rFonts w:cs="Symbol"/>
       </w:rPr>
     </w:lvl>
     <w:lvl w:ilvl="4">
@@ -12656,6 +13091,7 @@
       </w:pPr>
       <w:rPr>
         <w:rFonts w:ascii="Wingdings" w:hAnsi="Wingdings" w:cs="Wingdings" w:hint="default"/>
+        <w:rFonts w:cs="Wingdings"/>
       </w:rPr>
     </w:lvl>
     <w:lvl w:ilvl="6">
@@ -12668,6 +13104,7 @@
       </w:pPr>
       <w:rPr>
         <w:rFonts w:ascii="Symbol" w:hAnsi="Symbol" w:cs="Symbol" w:hint="default"/>
+        <w:rFonts w:cs="Symbol"/>
       </w:rPr>
     </w:lvl>
     <w:lvl w:ilvl="7">
@@ -12693,6 +13130,7 @@
       </w:pPr>
       <w:rPr>
         <w:rFonts w:ascii="Wingdings" w:hAnsi="Wingdings" w:cs="Wingdings" w:hint="default"/>
+        <w:rFonts w:cs="Wingdings"/>
       </w:rPr>
     </w:lvl>
   </w:abstractNum>
@@ -12707,6 +13145,8 @@
       </w:pPr>
       <w:rPr>
         <w:rFonts w:ascii="Symbol" w:hAnsi="Symbol" w:cs="Symbol" w:hint="default"/>
+        <w:sz w:val="22"/>
+        <w:rFonts w:cs="Symbol"/>
       </w:rPr>
     </w:lvl>
     <w:lvl w:ilvl="1">
@@ -12733,6 +13173,7 @@
       </w:pPr>
       <w:rPr>
         <w:rFonts w:ascii="Wingdings" w:hAnsi="Wingdings" w:cs="Wingdings" w:hint="default"/>
+        <w:rFonts w:cs="Wingdings"/>
       </w:rPr>
     </w:lvl>
     <w:lvl w:ilvl="3">
@@ -12745,6 +13186,7 @@
       </w:pPr>
       <w:rPr>
         <w:rFonts w:ascii="Symbol" w:hAnsi="Symbol" w:cs="Symbol" w:hint="default"/>
+        <w:rFonts w:cs="Symbol"/>
       </w:rPr>
     </w:lvl>
     <w:lvl w:ilvl="4">
@@ -12770,6 +13212,7 @@
       </w:pPr>
       <w:rPr>
         <w:rFonts w:ascii="Wingdings" w:hAnsi="Wingdings" w:cs="Wingdings" w:hint="default"/>
+        <w:rFonts w:cs="Wingdings"/>
       </w:rPr>
     </w:lvl>
     <w:lvl w:ilvl="6">
@@ -12782,6 +13225,7 @@
       </w:pPr>
       <w:rPr>
         <w:rFonts w:ascii="Symbol" w:hAnsi="Symbol" w:cs="Symbol" w:hint="default"/>
+        <w:rFonts w:cs="Symbol"/>
       </w:rPr>
     </w:lvl>
     <w:lvl w:ilvl="7">
@@ -12807,6 +13251,7 @@
       </w:pPr>
       <w:rPr>
         <w:rFonts w:ascii="Wingdings" w:hAnsi="Wingdings" w:cs="Wingdings" w:hint="default"/>
+        <w:rFonts w:cs="Wingdings"/>
       </w:rPr>
     </w:lvl>
   </w:abstractNum>
@@ -12821,6 +13266,8 @@
       </w:pPr>
       <w:rPr>
         <w:rFonts w:ascii="Symbol" w:hAnsi="Symbol" w:cs="Symbol" w:hint="default"/>
+        <w:sz w:val="22"/>
+        <w:rFonts w:cs="Symbol"/>
       </w:rPr>
     </w:lvl>
     <w:lvl w:ilvl="1">
@@ -12847,6 +13294,7 @@
       </w:pPr>
       <w:rPr>
         <w:rFonts w:ascii="Wingdings" w:hAnsi="Wingdings" w:cs="Wingdings" w:hint="default"/>
+        <w:rFonts w:cs="Wingdings"/>
       </w:rPr>
     </w:lvl>
     <w:lvl w:ilvl="3">
@@ -12859,6 +13307,7 @@
       </w:pPr>
       <w:rPr>
         <w:rFonts w:ascii="Symbol" w:hAnsi="Symbol" w:cs="Symbol" w:hint="default"/>
+        <w:rFonts w:cs="Symbol"/>
       </w:rPr>
     </w:lvl>
     <w:lvl w:ilvl="4">
@@ -12884,6 +13333,7 @@
       </w:pPr>
       <w:rPr>
         <w:rFonts w:ascii="Wingdings" w:hAnsi="Wingdings" w:cs="Wingdings" w:hint="default"/>
+        <w:rFonts w:cs="Wingdings"/>
       </w:rPr>
     </w:lvl>
     <w:lvl w:ilvl="6">
@@ -12896,6 +13346,7 @@
       </w:pPr>
       <w:rPr>
         <w:rFonts w:ascii="Symbol" w:hAnsi="Symbol" w:cs="Symbol" w:hint="default"/>
+        <w:rFonts w:cs="Symbol"/>
       </w:rPr>
     </w:lvl>
     <w:lvl w:ilvl="7">
@@ -12921,6 +13372,7 @@
       </w:pPr>
       <w:rPr>
         <w:rFonts w:ascii="Wingdings" w:hAnsi="Wingdings" w:cs="Wingdings" w:hint="default"/>
+        <w:rFonts w:cs="Wingdings"/>
       </w:rPr>
     </w:lvl>
   </w:abstractNum>
@@ -12935,6 +13387,8 @@
       </w:pPr>
       <w:rPr>
         <w:rFonts w:ascii="Symbol" w:hAnsi="Symbol" w:cs="Symbol" w:hint="default"/>
+        <w:sz w:val="22"/>
+        <w:rFonts w:cs="Symbol"/>
       </w:rPr>
     </w:lvl>
     <w:lvl w:ilvl="1">
@@ -12960,6 +13414,7 @@
       </w:pPr>
       <w:rPr>
         <w:rFonts w:ascii="Wingdings" w:hAnsi="Wingdings" w:cs="Wingdings" w:hint="default"/>
+        <w:rFonts w:cs="Wingdings"/>
       </w:rPr>
     </w:lvl>
     <w:lvl w:ilvl="3">
@@ -12972,6 +13427,7 @@
       </w:pPr>
       <w:rPr>
         <w:rFonts w:ascii="Symbol" w:hAnsi="Symbol" w:cs="Symbol" w:hint="default"/>
+        <w:rFonts w:cs="Symbol"/>
       </w:rPr>
     </w:lvl>
     <w:lvl w:ilvl="4">
@@ -12997,6 +13453,7 @@
       </w:pPr>
       <w:rPr>
         <w:rFonts w:ascii="Wingdings" w:hAnsi="Wingdings" w:cs="Wingdings" w:hint="default"/>
+        <w:rFonts w:cs="Wingdings"/>
       </w:rPr>
     </w:lvl>
     <w:lvl w:ilvl="6">
@@ -13009,6 +13466,7 @@
       </w:pPr>
       <w:rPr>
         <w:rFonts w:ascii="Symbol" w:hAnsi="Symbol" w:cs="Symbol" w:hint="default"/>
+        <w:rFonts w:cs="Symbol"/>
       </w:rPr>
     </w:lvl>
     <w:lvl w:ilvl="7">
@@ -13034,6 +13492,7 @@
       </w:pPr>
       <w:rPr>
         <w:rFonts w:ascii="Wingdings" w:hAnsi="Wingdings" w:cs="Wingdings" w:hint="default"/>
+        <w:rFonts w:cs="Wingdings"/>
       </w:rPr>
     </w:lvl>
   </w:abstractNum>
@@ -13048,6 +13507,8 @@
       </w:pPr>
       <w:rPr>
         <w:rFonts w:ascii="Symbol" w:hAnsi="Symbol" w:cs="Symbol" w:hint="default"/>
+        <w:sz w:val="22"/>
+        <w:rFonts w:cs="Symbol"/>
       </w:rPr>
     </w:lvl>
     <w:lvl w:ilvl="1">
@@ -13074,6 +13535,7 @@
       </w:pPr>
       <w:rPr>
         <w:rFonts w:ascii="Wingdings" w:hAnsi="Wingdings" w:cs="Wingdings" w:hint="default"/>
+        <w:rFonts w:cs="Wingdings"/>
       </w:rPr>
     </w:lvl>
     <w:lvl w:ilvl="3">
@@ -13086,6 +13548,7 @@
       </w:pPr>
       <w:rPr>
         <w:rFonts w:ascii="Symbol" w:hAnsi="Symbol" w:cs="Symbol" w:hint="default"/>
+        <w:rFonts w:cs="Symbol"/>
       </w:rPr>
     </w:lvl>
     <w:lvl w:ilvl="4">
@@ -13111,6 +13574,7 @@
       </w:pPr>
       <w:rPr>
         <w:rFonts w:ascii="Wingdings" w:hAnsi="Wingdings" w:cs="Wingdings" w:hint="default"/>
+        <w:rFonts w:cs="Wingdings"/>
       </w:rPr>
     </w:lvl>
     <w:lvl w:ilvl="6">
@@ -13123,6 +13587,7 @@
       </w:pPr>
       <w:rPr>
         <w:rFonts w:ascii="Symbol" w:hAnsi="Symbol" w:cs="Symbol" w:hint="default"/>
+        <w:rFonts w:cs="Symbol"/>
       </w:rPr>
     </w:lvl>
     <w:lvl w:ilvl="7">
@@ -13148,6 +13613,7 @@
       </w:pPr>
       <w:rPr>
         <w:rFonts w:ascii="Wingdings" w:hAnsi="Wingdings" w:cs="Wingdings" w:hint="default"/>
+        <w:rFonts w:cs="Wingdings"/>
       </w:rPr>
     </w:lvl>
   </w:abstractNum>
@@ -13162,6 +13628,8 @@
       </w:pPr>
       <w:rPr>
         <w:rFonts w:ascii="Symbol" w:hAnsi="Symbol" w:cs="Symbol" w:hint="default"/>
+        <w:sz w:val="22"/>
+        <w:rFonts w:cs="Symbol"/>
       </w:rPr>
     </w:lvl>
     <w:lvl w:ilvl="1">
@@ -13187,6 +13655,7 @@
       </w:pPr>
       <w:rPr>
         <w:rFonts w:ascii="Wingdings" w:hAnsi="Wingdings" w:cs="Wingdings" w:hint="default"/>
+        <w:rFonts w:cs="Wingdings"/>
       </w:rPr>
     </w:lvl>
     <w:lvl w:ilvl="3">
@@ -13199,6 +13668,7 @@
       </w:pPr>
       <w:rPr>
         <w:rFonts w:ascii="Symbol" w:hAnsi="Symbol" w:cs="Symbol" w:hint="default"/>
+        <w:rFonts w:cs="Symbol"/>
       </w:rPr>
     </w:lvl>
     <w:lvl w:ilvl="4">
@@ -13224,6 +13694,7 @@
       </w:pPr>
       <w:rPr>
         <w:rFonts w:ascii="Wingdings" w:hAnsi="Wingdings" w:cs="Wingdings" w:hint="default"/>
+        <w:rFonts w:cs="Wingdings"/>
       </w:rPr>
     </w:lvl>
     <w:lvl w:ilvl="6">
@@ -13236,6 +13707,7 @@
       </w:pPr>
       <w:rPr>
         <w:rFonts w:ascii="Symbol" w:hAnsi="Symbol" w:cs="Symbol" w:hint="default"/>
+        <w:rFonts w:cs="Symbol"/>
       </w:rPr>
     </w:lvl>
     <w:lvl w:ilvl="7">
@@ -13261,6 +13733,7 @@
       </w:pPr>
       <w:rPr>
         <w:rFonts w:ascii="Wingdings" w:hAnsi="Wingdings" w:cs="Wingdings" w:hint="default"/>
+        <w:rFonts w:cs="Wingdings"/>
       </w:rPr>
     </w:lvl>
   </w:abstractNum>
@@ -13275,6 +13748,8 @@
       </w:pPr>
       <w:rPr>
         <w:rFonts w:ascii="Symbol" w:hAnsi="Symbol" w:cs="Symbol" w:hint="default"/>
+        <w:sz w:val="22"/>
+        <w:rFonts w:cs="Symbol"/>
       </w:rPr>
     </w:lvl>
     <w:lvl w:ilvl="1">
@@ -13300,6 +13775,7 @@
       </w:pPr>
       <w:rPr>
         <w:rFonts w:ascii="Wingdings" w:hAnsi="Wingdings" w:cs="Wingdings" w:hint="default"/>
+        <w:rFonts w:cs="Wingdings"/>
       </w:rPr>
     </w:lvl>
     <w:lvl w:ilvl="3">
@@ -13312,6 +13788,7 @@
       </w:pPr>
       <w:rPr>
         <w:rFonts w:ascii="Symbol" w:hAnsi="Symbol" w:cs="Symbol" w:hint="default"/>
+        <w:rFonts w:cs="Symbol"/>
       </w:rPr>
     </w:lvl>
     <w:lvl w:ilvl="4">
@@ -13337,6 +13814,7 @@
       </w:pPr>
       <w:rPr>
         <w:rFonts w:ascii="Wingdings" w:hAnsi="Wingdings" w:cs="Wingdings" w:hint="default"/>
+        <w:rFonts w:cs="Wingdings"/>
       </w:rPr>
     </w:lvl>
     <w:lvl w:ilvl="6">
@@ -13349,6 +13827,7 @@
       </w:pPr>
       <w:rPr>
         <w:rFonts w:ascii="Symbol" w:hAnsi="Symbol" w:cs="Symbol" w:hint="default"/>
+        <w:rFonts w:cs="Symbol"/>
       </w:rPr>
     </w:lvl>
     <w:lvl w:ilvl="7">
@@ -13374,6 +13853,7 @@
       </w:pPr>
       <w:rPr>
         <w:rFonts w:ascii="Wingdings" w:hAnsi="Wingdings" w:cs="Wingdings" w:hint="default"/>
+        <w:rFonts w:cs="Wingdings"/>
       </w:rPr>
     </w:lvl>
   </w:abstractNum>
@@ -13415,6 +13895,7 @@
       </w:pPr>
       <w:rPr>
         <w:rFonts w:ascii="Wingdings" w:hAnsi="Wingdings" w:cs="Wingdings" w:hint="default"/>
+        <w:rFonts w:cs="Wingdings"/>
       </w:rPr>
     </w:lvl>
     <w:lvl w:ilvl="3">
@@ -13427,6 +13908,7 @@
       </w:pPr>
       <w:rPr>
         <w:rFonts w:ascii="Symbol" w:hAnsi="Symbol" w:cs="Symbol" w:hint="default"/>
+        <w:rFonts w:cs="Symbol"/>
       </w:rPr>
     </w:lvl>
     <w:lvl w:ilvl="4">
@@ -13452,6 +13934,7 @@
       </w:pPr>
       <w:rPr>
         <w:rFonts w:ascii="Wingdings" w:hAnsi="Wingdings" w:cs="Wingdings" w:hint="default"/>
+        <w:rFonts w:cs="Wingdings"/>
       </w:rPr>
     </w:lvl>
     <w:lvl w:ilvl="6">
@@ -13464,6 +13947,7 @@
       </w:pPr>
       <w:rPr>
         <w:rFonts w:ascii="Symbol" w:hAnsi="Symbol" w:cs="Symbol" w:hint="default"/>
+        <w:rFonts w:cs="Symbol"/>
       </w:rPr>
     </w:lvl>
     <w:lvl w:ilvl="7">
@@ -13489,6 +13973,7 @@
       </w:pPr>
       <w:rPr>
         <w:rFonts w:ascii="Wingdings" w:hAnsi="Wingdings" w:cs="Wingdings" w:hint="default"/>
+        <w:rFonts w:cs="Wingdings"/>
       </w:rPr>
     </w:lvl>
   </w:abstractNum>
@@ -13531,6 +14016,7 @@
       </w:pPr>
       <w:rPr>
         <w:rFonts w:ascii="Wingdings" w:hAnsi="Wingdings" w:cs="Wingdings" w:hint="default"/>
+        <w:rFonts w:cs="Wingdings"/>
       </w:rPr>
     </w:lvl>
     <w:lvl w:ilvl="3">
@@ -13543,6 +14029,7 @@
       </w:pPr>
       <w:rPr>
         <w:rFonts w:ascii="Symbol" w:hAnsi="Symbol" w:cs="Symbol" w:hint="default"/>
+        <w:rFonts w:cs="Symbol"/>
       </w:rPr>
     </w:lvl>
     <w:lvl w:ilvl="4">
@@ -13568,6 +14055,7 @@
       </w:pPr>
       <w:rPr>
         <w:rFonts w:ascii="Wingdings" w:hAnsi="Wingdings" w:cs="Wingdings" w:hint="default"/>
+        <w:rFonts w:cs="Wingdings"/>
       </w:rPr>
     </w:lvl>
     <w:lvl w:ilvl="6">
@@ -13580,6 +14068,7 @@
       </w:pPr>
       <w:rPr>
         <w:rFonts w:ascii="Symbol" w:hAnsi="Symbol" w:cs="Symbol" w:hint="default"/>
+        <w:rFonts w:cs="Symbol"/>
       </w:rPr>
     </w:lvl>
     <w:lvl w:ilvl="7">
@@ -13605,6 +14094,7 @@
       </w:pPr>
       <w:rPr>
         <w:rFonts w:ascii="Wingdings" w:hAnsi="Wingdings" w:cs="Wingdings" w:hint="default"/>
+        <w:rFonts w:cs="Wingdings"/>
       </w:rPr>
     </w:lvl>
   </w:abstractNum>
@@ -13646,6 +14136,7 @@
       </w:pPr>
       <w:rPr>
         <w:rFonts w:ascii="Wingdings" w:hAnsi="Wingdings" w:cs="Wingdings" w:hint="default"/>
+        <w:rFonts w:cs="Wingdings"/>
       </w:rPr>
     </w:lvl>
     <w:lvl w:ilvl="3">
@@ -13658,6 +14149,7 @@
       </w:pPr>
       <w:rPr>
         <w:rFonts w:ascii="Symbol" w:hAnsi="Symbol" w:cs="Symbol" w:hint="default"/>
+        <w:rFonts w:cs="Symbol"/>
       </w:rPr>
     </w:lvl>
     <w:lvl w:ilvl="4">
@@ -13683,6 +14175,7 @@
       </w:pPr>
       <w:rPr>
         <w:rFonts w:ascii="Wingdings" w:hAnsi="Wingdings" w:cs="Wingdings" w:hint="default"/>
+        <w:rFonts w:cs="Wingdings"/>
       </w:rPr>
     </w:lvl>
     <w:lvl w:ilvl="6">
@@ -13695,6 +14188,7 @@
       </w:pPr>
       <w:rPr>
         <w:rFonts w:ascii="Symbol" w:hAnsi="Symbol" w:cs="Symbol" w:hint="default"/>
+        <w:rFonts w:cs="Symbol"/>
       </w:rPr>
     </w:lvl>
     <w:lvl w:ilvl="7">
@@ -13720,6 +14214,7 @@
       </w:pPr>
       <w:rPr>
         <w:rFonts w:ascii="Wingdings" w:hAnsi="Wingdings" w:cs="Wingdings" w:hint="default"/>
+        <w:rFonts w:cs="Wingdings"/>
       </w:rPr>
     </w:lvl>
   </w:abstractNum>
@@ -13737,6 +14232,8 @@
       </w:pPr>
       <w:rPr>
         <w:rFonts w:ascii="Symbol" w:hAnsi="Symbol" w:cs="Symbol" w:hint="default"/>
+        <w:sz w:val="22"/>
+        <w:b w:val="false"/>
         <w:rFonts w:cs="OpenSymbol"/>
       </w:rPr>
     </w:lvl>
@@ -13883,6 +14380,7 @@
       </w:pPr>
       <w:rPr>
         <w:rFonts w:ascii="Symbol" w:hAnsi="Symbol" w:cs="Symbol" w:hint="default"/>
+        <w:sz w:val="22"/>
         <w:rFonts w:cs="OpenSymbol"/>
       </w:rPr>
     </w:lvl>
@@ -14029,6 +14527,156 @@
       </w:pPr>
       <w:rPr>
         <w:rFonts w:ascii="Symbol" w:hAnsi="Symbol" w:cs="Symbol" w:hint="default"/>
+        <w:sz w:val="22"/>
+        <w:b w:val="false"/>
+        <w:rFonts w:cs="OpenSymbol"/>
+      </w:rPr>
+    </w:lvl>
+    <w:lvl w:ilvl="1">
+      <w:start w:val="1"/>
+      <w:numFmt w:val="bullet"/>
+      <w:lvlText w:val="◦"/>
+      <w:lvlJc w:val="left"/>
+      <w:pPr>
+        <w:tabs>
+          <w:tab w:val="num" w:pos="1080"/>
+        </w:tabs>
+        <w:ind w:left="1080" w:hanging="360"/>
+      </w:pPr>
+      <w:rPr>
+        <w:rFonts w:ascii="OpenSymbol" w:hAnsi="OpenSymbol" w:cs="OpenSymbol" w:hint="default"/>
+        <w:sz w:val="22"/>
+        <w:b w:val="false"/>
+        <w:rFonts w:cs="OpenSymbol"/>
+      </w:rPr>
+    </w:lvl>
+    <w:lvl w:ilvl="2">
+      <w:start w:val="1"/>
+      <w:numFmt w:val="bullet"/>
+      <w:lvlText w:val="▪"/>
+      <w:lvlJc w:val="left"/>
+      <w:pPr>
+        <w:tabs>
+          <w:tab w:val="num" w:pos="1440"/>
+        </w:tabs>
+        <w:ind w:left="1440" w:hanging="360"/>
+      </w:pPr>
+      <w:rPr>
+        <w:rFonts w:ascii="OpenSymbol" w:hAnsi="OpenSymbol" w:cs="OpenSymbol" w:hint="default"/>
+        <w:rFonts w:cs="OpenSymbol"/>
+      </w:rPr>
+    </w:lvl>
+    <w:lvl w:ilvl="3">
+      <w:start w:val="1"/>
+      <w:numFmt w:val="bullet"/>
+      <w:lvlText w:val=""/>
+      <w:lvlJc w:val="left"/>
+      <w:pPr>
+        <w:tabs>
+          <w:tab w:val="num" w:pos="1800"/>
+        </w:tabs>
+        <w:ind w:left="1800" w:hanging="360"/>
+      </w:pPr>
+      <w:rPr>
+        <w:rFonts w:ascii="Symbol" w:hAnsi="Symbol" w:cs="Symbol" w:hint="default"/>
+        <w:rFonts w:cs="OpenSymbol"/>
+      </w:rPr>
+    </w:lvl>
+    <w:lvl w:ilvl="4">
+      <w:start w:val="1"/>
+      <w:numFmt w:val="bullet"/>
+      <w:lvlText w:val="◦"/>
+      <w:lvlJc w:val="left"/>
+      <w:pPr>
+        <w:tabs>
+          <w:tab w:val="num" w:pos="2160"/>
+        </w:tabs>
+        <w:ind w:left="2160" w:hanging="360"/>
+      </w:pPr>
+      <w:rPr>
+        <w:rFonts w:ascii="OpenSymbol" w:hAnsi="OpenSymbol" w:cs="OpenSymbol" w:hint="default"/>
+        <w:rFonts w:cs="OpenSymbol"/>
+      </w:rPr>
+    </w:lvl>
+    <w:lvl w:ilvl="5">
+      <w:start w:val="1"/>
+      <w:numFmt w:val="bullet"/>
+      <w:lvlText w:val="▪"/>
+      <w:lvlJc w:val="left"/>
+      <w:pPr>
+        <w:tabs>
+          <w:tab w:val="num" w:pos="2520"/>
+        </w:tabs>
+        <w:ind w:left="2520" w:hanging="360"/>
+      </w:pPr>
+      <w:rPr>
+        <w:rFonts w:ascii="OpenSymbol" w:hAnsi="OpenSymbol" w:cs="OpenSymbol" w:hint="default"/>
+        <w:rFonts w:cs="OpenSymbol"/>
+      </w:rPr>
+    </w:lvl>
+    <w:lvl w:ilvl="6">
+      <w:start w:val="1"/>
+      <w:numFmt w:val="bullet"/>
+      <w:lvlText w:val=""/>
+      <w:lvlJc w:val="left"/>
+      <w:pPr>
+        <w:tabs>
+          <w:tab w:val="num" w:pos="2880"/>
+        </w:tabs>
+        <w:ind w:left="2880" w:hanging="360"/>
+      </w:pPr>
+      <w:rPr>
+        <w:rFonts w:ascii="Symbol" w:hAnsi="Symbol" w:cs="Symbol" w:hint="default"/>
+        <w:rFonts w:cs="OpenSymbol"/>
+      </w:rPr>
+    </w:lvl>
+    <w:lvl w:ilvl="7">
+      <w:start w:val="1"/>
+      <w:numFmt w:val="bullet"/>
+      <w:lvlText w:val="◦"/>
+      <w:lvlJc w:val="left"/>
+      <w:pPr>
+        <w:tabs>
+          <w:tab w:val="num" w:pos="3240"/>
+        </w:tabs>
+        <w:ind w:left="3240" w:hanging="360"/>
+      </w:pPr>
+      <w:rPr>
+        <w:rFonts w:ascii="OpenSymbol" w:hAnsi="OpenSymbol" w:cs="OpenSymbol" w:hint="default"/>
+        <w:rFonts w:cs="OpenSymbol"/>
+      </w:rPr>
+    </w:lvl>
+    <w:lvl w:ilvl="8">
+      <w:start w:val="1"/>
+      <w:numFmt w:val="bullet"/>
+      <w:lvlText w:val="▪"/>
+      <w:lvlJc w:val="left"/>
+      <w:pPr>
+        <w:tabs>
+          <w:tab w:val="num" w:pos="3600"/>
+        </w:tabs>
+        <w:ind w:left="3600" w:hanging="360"/>
+      </w:pPr>
+      <w:rPr>
+        <w:rFonts w:ascii="OpenSymbol" w:hAnsi="OpenSymbol" w:cs="OpenSymbol" w:hint="default"/>
+        <w:rFonts w:cs="OpenSymbol"/>
+      </w:rPr>
+    </w:lvl>
+  </w:abstractNum>
+  <w:abstractNum w:abstractNumId="17">
+    <w:lvl w:ilvl="0">
+      <w:start w:val="1"/>
+      <w:numFmt w:val="bullet"/>
+      <w:lvlText w:val=""/>
+      <w:lvlJc w:val="left"/>
+      <w:pPr>
+        <w:tabs>
+          <w:tab w:val="num" w:pos="720"/>
+        </w:tabs>
+        <w:ind w:left="720" w:hanging="360"/>
+      </w:pPr>
+      <w:rPr>
+        <w:rFonts w:ascii="Symbol" w:hAnsi="Symbol" w:cs="Symbol" w:hint="default"/>
         <w:rFonts w:cs="OpenSymbol"/>
       </w:rPr>
     </w:lvl>
@@ -14161,7 +14809,7 @@
       </w:rPr>
     </w:lvl>
   </w:abstractNum>
-  <w:abstractNum w:abstractNumId="17">
+  <w:abstractNum w:abstractNumId="18">
     <w:lvl w:ilvl="0">
       <w:start w:val="1"/>
       <w:numFmt w:val="none"/>
@@ -14304,6 +14952,9 @@
   <w:num w:numId="17">
     <w:abstractNumId w:val="17"/>
   </w:num>
+  <w:num w:numId="18">
+    <w:abstractNumId w:val="18"/>
+  </w:num>
 </w:numbering>
 </file>
 
@@ -14313,7 +14964,6 @@
     <w:rPrDefault>
       <w:rPr>
         <w:rFonts w:ascii="Calibri" w:hAnsi="Calibri" w:eastAsia="" w:cs="" w:asciiTheme="minorHAnsi" w:cstheme="minorBidi" w:eastAsiaTheme="minorEastAsia" w:hAnsiTheme="minorHAnsi"/>
-        <w:sz w:val="21"/>
         <w:szCs w:val="21"/>
         <w:lang w:val="en-NZ" w:eastAsia="en-US" w:bidi="ar-SA"/>
       </w:rPr>
@@ -14707,7 +15357,7 @@
     </w:pPr>
     <w:rPr>
       <w:rFonts w:ascii="Calibri" w:hAnsi="Calibri" w:eastAsia="" w:cs="" w:asciiTheme="minorHAnsi" w:cstheme="minorBidi" w:eastAsiaTheme="minorEastAsia" w:hAnsiTheme="minorHAnsi"/>
-      <w:color w:val="auto"/>
+      <w:color w:val="00000A"/>
       <w:sz w:val="21"/>
       <w:szCs w:val="21"/>
       <w:lang w:val="en-NZ" w:eastAsia="en-US" w:bidi="ar-SA"/>
@@ -15626,6 +16276,1040 @@
       <w:rFonts w:ascii="OpenSymbol" w:hAnsi="OpenSymbol" w:eastAsia="OpenSymbol" w:cs="OpenSymbol"/>
     </w:rPr>
   </w:style>
+  <w:style w:type="character" w:styleId="ListLabel54">
+    <w:name w:val="ListLabel 54"/>
+    <w:qFormat/>
+    <w:rPr>
+      <w:rFonts w:cs="Symbol"/>
+      <w:sz w:val="22"/>
+    </w:rPr>
+  </w:style>
+  <w:style w:type="character" w:styleId="ListLabel55">
+    <w:name w:val="ListLabel 55"/>
+    <w:qFormat/>
+    <w:rPr>
+      <w:rFonts w:cs="Courier New"/>
+      <w:sz w:val="22"/>
+    </w:rPr>
+  </w:style>
+  <w:style w:type="character" w:styleId="ListLabel56">
+    <w:name w:val="ListLabel 56"/>
+    <w:qFormat/>
+    <w:rPr>
+      <w:rFonts w:cs="Wingdings"/>
+    </w:rPr>
+  </w:style>
+  <w:style w:type="character" w:styleId="ListLabel57">
+    <w:name w:val="ListLabel 57"/>
+    <w:qFormat/>
+    <w:rPr>
+      <w:rFonts w:cs="Symbol"/>
+    </w:rPr>
+  </w:style>
+  <w:style w:type="character" w:styleId="ListLabel58">
+    <w:name w:val="ListLabel 58"/>
+    <w:qFormat/>
+    <w:rPr>
+      <w:rFonts w:cs="Courier New"/>
+    </w:rPr>
+  </w:style>
+  <w:style w:type="character" w:styleId="ListLabel59">
+    <w:name w:val="ListLabel 59"/>
+    <w:qFormat/>
+    <w:rPr>
+      <w:rFonts w:cs="Wingdings"/>
+    </w:rPr>
+  </w:style>
+  <w:style w:type="character" w:styleId="ListLabel60">
+    <w:name w:val="ListLabel 60"/>
+    <w:qFormat/>
+    <w:rPr>
+      <w:rFonts w:cs="Symbol"/>
+    </w:rPr>
+  </w:style>
+  <w:style w:type="character" w:styleId="ListLabel61">
+    <w:name w:val="ListLabel 61"/>
+    <w:qFormat/>
+    <w:rPr>
+      <w:rFonts w:cs="Courier New"/>
+    </w:rPr>
+  </w:style>
+  <w:style w:type="character" w:styleId="ListLabel62">
+    <w:name w:val="ListLabel 62"/>
+    <w:qFormat/>
+    <w:rPr>
+      <w:rFonts w:cs="Wingdings"/>
+    </w:rPr>
+  </w:style>
+  <w:style w:type="character" w:styleId="ListLabel63">
+    <w:name w:val="ListLabel 63"/>
+    <w:qFormat/>
+    <w:rPr>
+      <w:rFonts w:cs="Symbol"/>
+      <w:sz w:val="22"/>
+    </w:rPr>
+  </w:style>
+  <w:style w:type="character" w:styleId="ListLabel64">
+    <w:name w:val="ListLabel 64"/>
+    <w:qFormat/>
+    <w:rPr>
+      <w:rFonts w:cs="Courier New"/>
+      <w:sz w:val="22"/>
+    </w:rPr>
+  </w:style>
+  <w:style w:type="character" w:styleId="ListLabel65">
+    <w:name w:val="ListLabel 65"/>
+    <w:qFormat/>
+    <w:rPr>
+      <w:rFonts w:cs="Wingdings"/>
+    </w:rPr>
+  </w:style>
+  <w:style w:type="character" w:styleId="ListLabel66">
+    <w:name w:val="ListLabel 66"/>
+    <w:qFormat/>
+    <w:rPr>
+      <w:rFonts w:cs="Symbol"/>
+    </w:rPr>
+  </w:style>
+  <w:style w:type="character" w:styleId="ListLabel67">
+    <w:name w:val="ListLabel 67"/>
+    <w:qFormat/>
+    <w:rPr>
+      <w:rFonts w:cs="Courier New"/>
+    </w:rPr>
+  </w:style>
+  <w:style w:type="character" w:styleId="ListLabel68">
+    <w:name w:val="ListLabel 68"/>
+    <w:qFormat/>
+    <w:rPr>
+      <w:rFonts w:cs="Wingdings"/>
+    </w:rPr>
+  </w:style>
+  <w:style w:type="character" w:styleId="ListLabel69">
+    <w:name w:val="ListLabel 69"/>
+    <w:qFormat/>
+    <w:rPr>
+      <w:rFonts w:cs="Symbol"/>
+    </w:rPr>
+  </w:style>
+  <w:style w:type="character" w:styleId="ListLabel70">
+    <w:name w:val="ListLabel 70"/>
+    <w:qFormat/>
+    <w:rPr>
+      <w:rFonts w:cs="Courier New"/>
+    </w:rPr>
+  </w:style>
+  <w:style w:type="character" w:styleId="ListLabel71">
+    <w:name w:val="ListLabel 71"/>
+    <w:qFormat/>
+    <w:rPr>
+      <w:rFonts w:cs="Wingdings"/>
+    </w:rPr>
+  </w:style>
+  <w:style w:type="character" w:styleId="ListLabel72">
+    <w:name w:val="ListLabel 72"/>
+    <w:qFormat/>
+    <w:rPr>
+      <w:rFonts w:cs="Symbol"/>
+      <w:sz w:val="22"/>
+    </w:rPr>
+  </w:style>
+  <w:style w:type="character" w:styleId="ListLabel73">
+    <w:name w:val="ListLabel 73"/>
+    <w:qFormat/>
+    <w:rPr>
+      <w:rFonts w:cs="Courier New"/>
+    </w:rPr>
+  </w:style>
+  <w:style w:type="character" w:styleId="ListLabel74">
+    <w:name w:val="ListLabel 74"/>
+    <w:qFormat/>
+    <w:rPr>
+      <w:rFonts w:cs="Wingdings"/>
+    </w:rPr>
+  </w:style>
+  <w:style w:type="character" w:styleId="ListLabel75">
+    <w:name w:val="ListLabel 75"/>
+    <w:qFormat/>
+    <w:rPr>
+      <w:rFonts w:cs="Symbol"/>
+    </w:rPr>
+  </w:style>
+  <w:style w:type="character" w:styleId="ListLabel76">
+    <w:name w:val="ListLabel 76"/>
+    <w:qFormat/>
+    <w:rPr>
+      <w:rFonts w:cs="Courier New"/>
+    </w:rPr>
+  </w:style>
+  <w:style w:type="character" w:styleId="ListLabel77">
+    <w:name w:val="ListLabel 77"/>
+    <w:qFormat/>
+    <w:rPr>
+      <w:rFonts w:cs="Wingdings"/>
+    </w:rPr>
+  </w:style>
+  <w:style w:type="character" w:styleId="ListLabel78">
+    <w:name w:val="ListLabel 78"/>
+    <w:qFormat/>
+    <w:rPr>
+      <w:rFonts w:cs="Symbol"/>
+    </w:rPr>
+  </w:style>
+  <w:style w:type="character" w:styleId="ListLabel79">
+    <w:name w:val="ListLabel 79"/>
+    <w:qFormat/>
+    <w:rPr>
+      <w:rFonts w:cs="Courier New"/>
+    </w:rPr>
+  </w:style>
+  <w:style w:type="character" w:styleId="ListLabel80">
+    <w:name w:val="ListLabel 80"/>
+    <w:qFormat/>
+    <w:rPr>
+      <w:rFonts w:cs="Wingdings"/>
+    </w:rPr>
+  </w:style>
+  <w:style w:type="character" w:styleId="ListLabel81">
+    <w:name w:val="ListLabel 81"/>
+    <w:qFormat/>
+    <w:rPr>
+      <w:rFonts w:cs="Symbol"/>
+      <w:sz w:val="22"/>
+    </w:rPr>
+  </w:style>
+  <w:style w:type="character" w:styleId="ListLabel82">
+    <w:name w:val="ListLabel 82"/>
+    <w:qFormat/>
+    <w:rPr>
+      <w:rFonts w:cs="Courier New"/>
+    </w:rPr>
+  </w:style>
+  <w:style w:type="character" w:styleId="ListLabel83">
+    <w:name w:val="ListLabel 83"/>
+    <w:qFormat/>
+    <w:rPr>
+      <w:rFonts w:cs="Wingdings"/>
+    </w:rPr>
+  </w:style>
+  <w:style w:type="character" w:styleId="ListLabel84">
+    <w:name w:val="ListLabel 84"/>
+    <w:qFormat/>
+    <w:rPr>
+      <w:rFonts w:cs="Symbol"/>
+    </w:rPr>
+  </w:style>
+  <w:style w:type="character" w:styleId="ListLabel85">
+    <w:name w:val="ListLabel 85"/>
+    <w:qFormat/>
+    <w:rPr>
+      <w:rFonts w:cs="Courier New"/>
+    </w:rPr>
+  </w:style>
+  <w:style w:type="character" w:styleId="ListLabel86">
+    <w:name w:val="ListLabel 86"/>
+    <w:qFormat/>
+    <w:rPr>
+      <w:rFonts w:cs="Wingdings"/>
+    </w:rPr>
+  </w:style>
+  <w:style w:type="character" w:styleId="ListLabel87">
+    <w:name w:val="ListLabel 87"/>
+    <w:qFormat/>
+    <w:rPr>
+      <w:rFonts w:cs="Symbol"/>
+    </w:rPr>
+  </w:style>
+  <w:style w:type="character" w:styleId="ListLabel88">
+    <w:name w:val="ListLabel 88"/>
+    <w:qFormat/>
+    <w:rPr>
+      <w:rFonts w:cs="Courier New"/>
+    </w:rPr>
+  </w:style>
+  <w:style w:type="character" w:styleId="ListLabel89">
+    <w:name w:val="ListLabel 89"/>
+    <w:qFormat/>
+    <w:rPr>
+      <w:rFonts w:cs="Wingdings"/>
+    </w:rPr>
+  </w:style>
+  <w:style w:type="character" w:styleId="ListLabel90">
+    <w:name w:val="ListLabel 90"/>
+    <w:qFormat/>
+    <w:rPr>
+      <w:rFonts w:cs="Symbol"/>
+      <w:sz w:val="22"/>
+    </w:rPr>
+  </w:style>
+  <w:style w:type="character" w:styleId="ListLabel91">
+    <w:name w:val="ListLabel 91"/>
+    <w:qFormat/>
+    <w:rPr>
+      <w:rFonts w:cs="Courier New"/>
+      <w:sz w:val="22"/>
+    </w:rPr>
+  </w:style>
+  <w:style w:type="character" w:styleId="ListLabel92">
+    <w:name w:val="ListLabel 92"/>
+    <w:qFormat/>
+    <w:rPr>
+      <w:rFonts w:cs="Wingdings"/>
+    </w:rPr>
+  </w:style>
+  <w:style w:type="character" w:styleId="ListLabel93">
+    <w:name w:val="ListLabel 93"/>
+    <w:qFormat/>
+    <w:rPr>
+      <w:rFonts w:cs="Symbol"/>
+    </w:rPr>
+  </w:style>
+  <w:style w:type="character" w:styleId="ListLabel94">
+    <w:name w:val="ListLabel 94"/>
+    <w:qFormat/>
+    <w:rPr>
+      <w:rFonts w:cs="Courier New"/>
+    </w:rPr>
+  </w:style>
+  <w:style w:type="character" w:styleId="ListLabel95">
+    <w:name w:val="ListLabel 95"/>
+    <w:qFormat/>
+    <w:rPr>
+      <w:rFonts w:cs="Wingdings"/>
+    </w:rPr>
+  </w:style>
+  <w:style w:type="character" w:styleId="ListLabel96">
+    <w:name w:val="ListLabel 96"/>
+    <w:qFormat/>
+    <w:rPr>
+      <w:rFonts w:cs="Symbol"/>
+    </w:rPr>
+  </w:style>
+  <w:style w:type="character" w:styleId="ListLabel97">
+    <w:name w:val="ListLabel 97"/>
+    <w:qFormat/>
+    <w:rPr>
+      <w:rFonts w:cs="Courier New"/>
+    </w:rPr>
+  </w:style>
+  <w:style w:type="character" w:styleId="ListLabel98">
+    <w:name w:val="ListLabel 98"/>
+    <w:qFormat/>
+    <w:rPr>
+      <w:rFonts w:cs="Wingdings"/>
+    </w:rPr>
+  </w:style>
+  <w:style w:type="character" w:styleId="ListLabel99">
+    <w:name w:val="ListLabel 99"/>
+    <w:qFormat/>
+    <w:rPr>
+      <w:rFonts w:cs="Symbol"/>
+      <w:sz w:val="22"/>
+    </w:rPr>
+  </w:style>
+  <w:style w:type="character" w:styleId="ListLabel100">
+    <w:name w:val="ListLabel 100"/>
+    <w:qFormat/>
+    <w:rPr>
+      <w:rFonts w:cs="Courier New"/>
+      <w:sz w:val="22"/>
+    </w:rPr>
+  </w:style>
+  <w:style w:type="character" w:styleId="ListLabel101">
+    <w:name w:val="ListLabel 101"/>
+    <w:qFormat/>
+    <w:rPr>
+      <w:rFonts w:cs="Wingdings"/>
+    </w:rPr>
+  </w:style>
+  <w:style w:type="character" w:styleId="ListLabel102">
+    <w:name w:val="ListLabel 102"/>
+    <w:qFormat/>
+    <w:rPr>
+      <w:rFonts w:cs="Symbol"/>
+    </w:rPr>
+  </w:style>
+  <w:style w:type="character" w:styleId="ListLabel103">
+    <w:name w:val="ListLabel 103"/>
+    <w:qFormat/>
+    <w:rPr>
+      <w:rFonts w:cs="Courier New"/>
+    </w:rPr>
+  </w:style>
+  <w:style w:type="character" w:styleId="ListLabel104">
+    <w:name w:val="ListLabel 104"/>
+    <w:qFormat/>
+    <w:rPr>
+      <w:rFonts w:cs="Wingdings"/>
+    </w:rPr>
+  </w:style>
+  <w:style w:type="character" w:styleId="ListLabel105">
+    <w:name w:val="ListLabel 105"/>
+    <w:qFormat/>
+    <w:rPr>
+      <w:rFonts w:cs="Symbol"/>
+    </w:rPr>
+  </w:style>
+  <w:style w:type="character" w:styleId="ListLabel106">
+    <w:name w:val="ListLabel 106"/>
+    <w:qFormat/>
+    <w:rPr>
+      <w:rFonts w:cs="Courier New"/>
+    </w:rPr>
+  </w:style>
+  <w:style w:type="character" w:styleId="ListLabel107">
+    <w:name w:val="ListLabel 107"/>
+    <w:qFormat/>
+    <w:rPr>
+      <w:rFonts w:cs="Wingdings"/>
+    </w:rPr>
+  </w:style>
+  <w:style w:type="character" w:styleId="ListLabel108">
+    <w:name w:val="ListLabel 108"/>
+    <w:qFormat/>
+    <w:rPr>
+      <w:rFonts w:ascii="Arial" w:hAnsi="Arial" w:cs="Symbol"/>
+      <w:sz w:val="22"/>
+    </w:rPr>
+  </w:style>
+  <w:style w:type="character" w:styleId="ListLabel109">
+    <w:name w:val="ListLabel 109"/>
+    <w:qFormat/>
+    <w:rPr>
+      <w:rFonts w:cs="Courier New"/>
+    </w:rPr>
+  </w:style>
+  <w:style w:type="character" w:styleId="ListLabel110">
+    <w:name w:val="ListLabel 110"/>
+    <w:qFormat/>
+    <w:rPr>
+      <w:rFonts w:cs="Wingdings"/>
+    </w:rPr>
+  </w:style>
+  <w:style w:type="character" w:styleId="ListLabel111">
+    <w:name w:val="ListLabel 111"/>
+    <w:qFormat/>
+    <w:rPr>
+      <w:rFonts w:cs="Symbol"/>
+    </w:rPr>
+  </w:style>
+  <w:style w:type="character" w:styleId="ListLabel112">
+    <w:name w:val="ListLabel 112"/>
+    <w:qFormat/>
+    <w:rPr>
+      <w:rFonts w:cs="Courier New"/>
+    </w:rPr>
+  </w:style>
+  <w:style w:type="character" w:styleId="ListLabel113">
+    <w:name w:val="ListLabel 113"/>
+    <w:qFormat/>
+    <w:rPr>
+      <w:rFonts w:cs="Wingdings"/>
+    </w:rPr>
+  </w:style>
+  <w:style w:type="character" w:styleId="ListLabel114">
+    <w:name w:val="ListLabel 114"/>
+    <w:qFormat/>
+    <w:rPr>
+      <w:rFonts w:cs="Symbol"/>
+    </w:rPr>
+  </w:style>
+  <w:style w:type="character" w:styleId="ListLabel115">
+    <w:name w:val="ListLabel 115"/>
+    <w:qFormat/>
+    <w:rPr>
+      <w:rFonts w:cs="Courier New"/>
+    </w:rPr>
+  </w:style>
+  <w:style w:type="character" w:styleId="ListLabel116">
+    <w:name w:val="ListLabel 116"/>
+    <w:qFormat/>
+    <w:rPr>
+      <w:rFonts w:cs="Wingdings"/>
+    </w:rPr>
+  </w:style>
+  <w:style w:type="character" w:styleId="ListLabel117">
+    <w:name w:val="ListLabel 117"/>
+    <w:qFormat/>
+    <w:rPr>
+      <w:rFonts w:cs="Symbol"/>
+      <w:sz w:val="22"/>
+    </w:rPr>
+  </w:style>
+  <w:style w:type="character" w:styleId="ListLabel118">
+    <w:name w:val="ListLabel 118"/>
+    <w:qFormat/>
+    <w:rPr>
+      <w:rFonts w:cs="Courier New"/>
+      <w:sz w:val="22"/>
+    </w:rPr>
+  </w:style>
+  <w:style w:type="character" w:styleId="ListLabel119">
+    <w:name w:val="ListLabel 119"/>
+    <w:qFormat/>
+    <w:rPr>
+      <w:rFonts w:cs="Wingdings"/>
+    </w:rPr>
+  </w:style>
+  <w:style w:type="character" w:styleId="ListLabel120">
+    <w:name w:val="ListLabel 120"/>
+    <w:qFormat/>
+    <w:rPr>
+      <w:rFonts w:cs="Symbol"/>
+    </w:rPr>
+  </w:style>
+  <w:style w:type="character" w:styleId="ListLabel121">
+    <w:name w:val="ListLabel 121"/>
+    <w:qFormat/>
+    <w:rPr>
+      <w:rFonts w:cs="Courier New"/>
+    </w:rPr>
+  </w:style>
+  <w:style w:type="character" w:styleId="ListLabel122">
+    <w:name w:val="ListLabel 122"/>
+    <w:qFormat/>
+    <w:rPr>
+      <w:rFonts w:cs="Wingdings"/>
+    </w:rPr>
+  </w:style>
+  <w:style w:type="character" w:styleId="ListLabel123">
+    <w:name w:val="ListLabel 123"/>
+    <w:qFormat/>
+    <w:rPr>
+      <w:rFonts w:cs="Symbol"/>
+    </w:rPr>
+  </w:style>
+  <w:style w:type="character" w:styleId="ListLabel124">
+    <w:name w:val="ListLabel 124"/>
+    <w:qFormat/>
+    <w:rPr>
+      <w:rFonts w:cs="Courier New"/>
+    </w:rPr>
+  </w:style>
+  <w:style w:type="character" w:styleId="ListLabel125">
+    <w:name w:val="ListLabel 125"/>
+    <w:qFormat/>
+    <w:rPr>
+      <w:rFonts w:cs="Wingdings"/>
+    </w:rPr>
+  </w:style>
+  <w:style w:type="character" w:styleId="ListLabel126">
+    <w:name w:val="ListLabel 126"/>
+    <w:qFormat/>
+    <w:rPr>
+      <w:rFonts w:cs="Symbol"/>
+      <w:sz w:val="22"/>
+    </w:rPr>
+  </w:style>
+  <w:style w:type="character" w:styleId="ListLabel127">
+    <w:name w:val="ListLabel 127"/>
+    <w:qFormat/>
+    <w:rPr>
+      <w:rFonts w:cs="Courier New"/>
+    </w:rPr>
+  </w:style>
+  <w:style w:type="character" w:styleId="ListLabel128">
+    <w:name w:val="ListLabel 128"/>
+    <w:qFormat/>
+    <w:rPr>
+      <w:rFonts w:cs="Wingdings"/>
+    </w:rPr>
+  </w:style>
+  <w:style w:type="character" w:styleId="ListLabel129">
+    <w:name w:val="ListLabel 129"/>
+    <w:qFormat/>
+    <w:rPr>
+      <w:rFonts w:cs="Symbol"/>
+    </w:rPr>
+  </w:style>
+  <w:style w:type="character" w:styleId="ListLabel130">
+    <w:name w:val="ListLabel 130"/>
+    <w:qFormat/>
+    <w:rPr>
+      <w:rFonts w:cs="Courier New"/>
+    </w:rPr>
+  </w:style>
+  <w:style w:type="character" w:styleId="ListLabel131">
+    <w:name w:val="ListLabel 131"/>
+    <w:qFormat/>
+    <w:rPr>
+      <w:rFonts w:cs="Wingdings"/>
+    </w:rPr>
+  </w:style>
+  <w:style w:type="character" w:styleId="ListLabel132">
+    <w:name w:val="ListLabel 132"/>
+    <w:qFormat/>
+    <w:rPr>
+      <w:rFonts w:cs="Symbol"/>
+    </w:rPr>
+  </w:style>
+  <w:style w:type="character" w:styleId="ListLabel133">
+    <w:name w:val="ListLabel 133"/>
+    <w:qFormat/>
+    <w:rPr>
+      <w:rFonts w:cs="Courier New"/>
+    </w:rPr>
+  </w:style>
+  <w:style w:type="character" w:styleId="ListLabel134">
+    <w:name w:val="ListLabel 134"/>
+    <w:qFormat/>
+    <w:rPr>
+      <w:rFonts w:cs="Wingdings"/>
+    </w:rPr>
+  </w:style>
+  <w:style w:type="character" w:styleId="ListLabel135">
+    <w:name w:val="ListLabel 135"/>
+    <w:qFormat/>
+    <w:rPr>
+      <w:rFonts w:cs="Symbol"/>
+      <w:sz w:val="22"/>
+    </w:rPr>
+  </w:style>
+  <w:style w:type="character" w:styleId="ListLabel136">
+    <w:name w:val="ListLabel 136"/>
+    <w:qFormat/>
+    <w:rPr>
+      <w:rFonts w:cs="Courier New"/>
+    </w:rPr>
+  </w:style>
+  <w:style w:type="character" w:styleId="ListLabel137">
+    <w:name w:val="ListLabel 137"/>
+    <w:qFormat/>
+    <w:rPr>
+      <w:rFonts w:cs="Wingdings"/>
+    </w:rPr>
+  </w:style>
+  <w:style w:type="character" w:styleId="ListLabel138">
+    <w:name w:val="ListLabel 138"/>
+    <w:qFormat/>
+    <w:rPr>
+      <w:rFonts w:cs="Symbol"/>
+    </w:rPr>
+  </w:style>
+  <w:style w:type="character" w:styleId="ListLabel139">
+    <w:name w:val="ListLabel 139"/>
+    <w:qFormat/>
+    <w:rPr>
+      <w:rFonts w:cs="Courier New"/>
+    </w:rPr>
+  </w:style>
+  <w:style w:type="character" w:styleId="ListLabel140">
+    <w:name w:val="ListLabel 140"/>
+    <w:qFormat/>
+    <w:rPr>
+      <w:rFonts w:cs="Wingdings"/>
+    </w:rPr>
+  </w:style>
+  <w:style w:type="character" w:styleId="ListLabel141">
+    <w:name w:val="ListLabel 141"/>
+    <w:qFormat/>
+    <w:rPr>
+      <w:rFonts w:cs="Symbol"/>
+    </w:rPr>
+  </w:style>
+  <w:style w:type="character" w:styleId="ListLabel142">
+    <w:name w:val="ListLabel 142"/>
+    <w:qFormat/>
+    <w:rPr>
+      <w:rFonts w:cs="Courier New"/>
+    </w:rPr>
+  </w:style>
+  <w:style w:type="character" w:styleId="ListLabel143">
+    <w:name w:val="ListLabel 143"/>
+    <w:qFormat/>
+    <w:rPr>
+      <w:rFonts w:cs="Wingdings"/>
+    </w:rPr>
+  </w:style>
+  <w:style w:type="character" w:styleId="ListLabel144">
+    <w:name w:val="ListLabel 144"/>
+    <w:qFormat/>
+    <w:rPr>
+      <w:rFonts w:cs="Calibri"/>
+      <w:sz w:val="22"/>
+    </w:rPr>
+  </w:style>
+  <w:style w:type="character" w:styleId="ListLabel145">
+    <w:name w:val="ListLabel 145"/>
+    <w:qFormat/>
+    <w:rPr>
+      <w:rFonts w:cs="Courier New"/>
+    </w:rPr>
+  </w:style>
+  <w:style w:type="character" w:styleId="ListLabel146">
+    <w:name w:val="ListLabel 146"/>
+    <w:qFormat/>
+    <w:rPr>
+      <w:rFonts w:cs="Wingdings"/>
+    </w:rPr>
+  </w:style>
+  <w:style w:type="character" w:styleId="ListLabel147">
+    <w:name w:val="ListLabel 147"/>
+    <w:qFormat/>
+    <w:rPr>
+      <w:rFonts w:cs="Symbol"/>
+    </w:rPr>
+  </w:style>
+  <w:style w:type="character" w:styleId="ListLabel148">
+    <w:name w:val="ListLabel 148"/>
+    <w:qFormat/>
+    <w:rPr>
+      <w:rFonts w:cs="Courier New"/>
+    </w:rPr>
+  </w:style>
+  <w:style w:type="character" w:styleId="ListLabel149">
+    <w:name w:val="ListLabel 149"/>
+    <w:qFormat/>
+    <w:rPr>
+      <w:rFonts w:cs="Wingdings"/>
+    </w:rPr>
+  </w:style>
+  <w:style w:type="character" w:styleId="ListLabel150">
+    <w:name w:val="ListLabel 150"/>
+    <w:qFormat/>
+    <w:rPr>
+      <w:rFonts w:cs="Symbol"/>
+    </w:rPr>
+  </w:style>
+  <w:style w:type="character" w:styleId="ListLabel151">
+    <w:name w:val="ListLabel 151"/>
+    <w:qFormat/>
+    <w:rPr>
+      <w:rFonts w:cs="Courier New"/>
+    </w:rPr>
+  </w:style>
+  <w:style w:type="character" w:styleId="ListLabel152">
+    <w:name w:val="ListLabel 152"/>
+    <w:qFormat/>
+    <w:rPr>
+      <w:rFonts w:cs="Wingdings"/>
+    </w:rPr>
+  </w:style>
+  <w:style w:type="character" w:styleId="ListLabel153">
+    <w:name w:val="ListLabel 153"/>
+    <w:qFormat/>
+    <w:rPr>
+      <w:rFonts w:cs="Calibri"/>
+      <w:sz w:val="22"/>
+    </w:rPr>
+  </w:style>
+  <w:style w:type="character" w:styleId="ListLabel154">
+    <w:name w:val="ListLabel 154"/>
+    <w:qFormat/>
+    <w:rPr>
+      <w:rFonts w:cs="Courier New"/>
+      <w:sz w:val="22"/>
+    </w:rPr>
+  </w:style>
+  <w:style w:type="character" w:styleId="ListLabel155">
+    <w:name w:val="ListLabel 155"/>
+    <w:qFormat/>
+    <w:rPr>
+      <w:rFonts w:cs="Wingdings"/>
+    </w:rPr>
+  </w:style>
+  <w:style w:type="character" w:styleId="ListLabel156">
+    <w:name w:val="ListLabel 156"/>
+    <w:qFormat/>
+    <w:rPr>
+      <w:rFonts w:cs="Symbol"/>
+    </w:rPr>
+  </w:style>
+  <w:style w:type="character" w:styleId="ListLabel157">
+    <w:name w:val="ListLabel 157"/>
+    <w:qFormat/>
+    <w:rPr>
+      <w:rFonts w:cs="Courier New"/>
+    </w:rPr>
+  </w:style>
+  <w:style w:type="character" w:styleId="ListLabel158">
+    <w:name w:val="ListLabel 158"/>
+    <w:qFormat/>
+    <w:rPr>
+      <w:rFonts w:cs="Wingdings"/>
+    </w:rPr>
+  </w:style>
+  <w:style w:type="character" w:styleId="ListLabel159">
+    <w:name w:val="ListLabel 159"/>
+    <w:qFormat/>
+    <w:rPr>
+      <w:rFonts w:cs="Symbol"/>
+    </w:rPr>
+  </w:style>
+  <w:style w:type="character" w:styleId="ListLabel160">
+    <w:name w:val="ListLabel 160"/>
+    <w:qFormat/>
+    <w:rPr>
+      <w:rFonts w:cs="Courier New"/>
+    </w:rPr>
+  </w:style>
+  <w:style w:type="character" w:styleId="ListLabel161">
+    <w:name w:val="ListLabel 161"/>
+    <w:qFormat/>
+    <w:rPr>
+      <w:rFonts w:cs="Wingdings"/>
+    </w:rPr>
+  </w:style>
+  <w:style w:type="character" w:styleId="ListLabel162">
+    <w:name w:val="ListLabel 162"/>
+    <w:qFormat/>
+    <w:rPr>
+      <w:rFonts w:cs="Calibri"/>
+      <w:sz w:val="22"/>
+    </w:rPr>
+  </w:style>
+  <w:style w:type="character" w:styleId="ListLabel163">
+    <w:name w:val="ListLabel 163"/>
+    <w:qFormat/>
+    <w:rPr>
+      <w:rFonts w:cs="Courier New"/>
+    </w:rPr>
+  </w:style>
+  <w:style w:type="character" w:styleId="ListLabel164">
+    <w:name w:val="ListLabel 164"/>
+    <w:qFormat/>
+    <w:rPr>
+      <w:rFonts w:cs="Wingdings"/>
+    </w:rPr>
+  </w:style>
+  <w:style w:type="character" w:styleId="ListLabel165">
+    <w:name w:val="ListLabel 165"/>
+    <w:qFormat/>
+    <w:rPr>
+      <w:rFonts w:cs="Symbol"/>
+    </w:rPr>
+  </w:style>
+  <w:style w:type="character" w:styleId="ListLabel166">
+    <w:name w:val="ListLabel 166"/>
+    <w:qFormat/>
+    <w:rPr>
+      <w:rFonts w:cs="Courier New"/>
+    </w:rPr>
+  </w:style>
+  <w:style w:type="character" w:styleId="ListLabel167">
+    <w:name w:val="ListLabel 167"/>
+    <w:qFormat/>
+    <w:rPr>
+      <w:rFonts w:cs="Wingdings"/>
+    </w:rPr>
+  </w:style>
+  <w:style w:type="character" w:styleId="ListLabel168">
+    <w:name w:val="ListLabel 168"/>
+    <w:qFormat/>
+    <w:rPr>
+      <w:rFonts w:cs="Symbol"/>
+    </w:rPr>
+  </w:style>
+  <w:style w:type="character" w:styleId="ListLabel169">
+    <w:name w:val="ListLabel 169"/>
+    <w:qFormat/>
+    <w:rPr>
+      <w:rFonts w:cs="Courier New"/>
+    </w:rPr>
+  </w:style>
+  <w:style w:type="character" w:styleId="ListLabel170">
+    <w:name w:val="ListLabel 170"/>
+    <w:qFormat/>
+    <w:rPr>
+      <w:rFonts w:cs="Wingdings"/>
+    </w:rPr>
+  </w:style>
+  <w:style w:type="character" w:styleId="ListLabel171">
+    <w:name w:val="ListLabel 171"/>
+    <w:qFormat/>
+    <w:rPr>
+      <w:rFonts w:cs="OpenSymbol"/>
+      <w:b w:val="false"/>
+      <w:sz w:val="22"/>
+    </w:rPr>
+  </w:style>
+  <w:style w:type="character" w:styleId="ListLabel172">
+    <w:name w:val="ListLabel 172"/>
+    <w:qFormat/>
+    <w:rPr>
+      <w:rFonts w:cs="OpenSymbol"/>
+    </w:rPr>
+  </w:style>
+  <w:style w:type="character" w:styleId="ListLabel173">
+    <w:name w:val="ListLabel 173"/>
+    <w:qFormat/>
+    <w:rPr>
+      <w:rFonts w:cs="OpenSymbol"/>
+    </w:rPr>
+  </w:style>
+  <w:style w:type="character" w:styleId="ListLabel174">
+    <w:name w:val="ListLabel 174"/>
+    <w:qFormat/>
+    <w:rPr>
+      <w:rFonts w:cs="OpenSymbol"/>
+    </w:rPr>
+  </w:style>
+  <w:style w:type="character" w:styleId="ListLabel175">
+    <w:name w:val="ListLabel 175"/>
+    <w:qFormat/>
+    <w:rPr>
+      <w:rFonts w:cs="OpenSymbol"/>
+    </w:rPr>
+  </w:style>
+  <w:style w:type="character" w:styleId="ListLabel176">
+    <w:name w:val="ListLabel 176"/>
+    <w:qFormat/>
+    <w:rPr>
+      <w:rFonts w:cs="OpenSymbol"/>
+    </w:rPr>
+  </w:style>
+  <w:style w:type="character" w:styleId="ListLabel177">
+    <w:name w:val="ListLabel 177"/>
+    <w:qFormat/>
+    <w:rPr>
+      <w:rFonts w:cs="OpenSymbol"/>
+    </w:rPr>
+  </w:style>
+  <w:style w:type="character" w:styleId="ListLabel178">
+    <w:name w:val="ListLabel 178"/>
+    <w:qFormat/>
+    <w:rPr>
+      <w:rFonts w:cs="OpenSymbol"/>
+    </w:rPr>
+  </w:style>
+  <w:style w:type="character" w:styleId="ListLabel179">
+    <w:name w:val="ListLabel 179"/>
+    <w:qFormat/>
+    <w:rPr>
+      <w:rFonts w:cs="OpenSymbol"/>
+    </w:rPr>
+  </w:style>
+  <w:style w:type="character" w:styleId="ListLabel180">
+    <w:name w:val="ListLabel 180"/>
+    <w:qFormat/>
+    <w:rPr>
+      <w:rFonts w:cs="OpenSymbol"/>
+      <w:sz w:val="22"/>
+    </w:rPr>
+  </w:style>
+  <w:style w:type="character" w:styleId="ListLabel181">
+    <w:name w:val="ListLabel 181"/>
+    <w:qFormat/>
+    <w:rPr>
+      <w:rFonts w:cs="OpenSymbol"/>
+    </w:rPr>
+  </w:style>
+  <w:style w:type="character" w:styleId="ListLabel182">
+    <w:name w:val="ListLabel 182"/>
+    <w:qFormat/>
+    <w:rPr>
+      <w:rFonts w:cs="OpenSymbol"/>
+    </w:rPr>
+  </w:style>
+  <w:style w:type="character" w:styleId="ListLabel183">
+    <w:name w:val="ListLabel 183"/>
+    <w:qFormat/>
+    <w:rPr>
+      <w:rFonts w:cs="OpenSymbol"/>
+    </w:rPr>
+  </w:style>
+  <w:style w:type="character" w:styleId="ListLabel184">
+    <w:name w:val="ListLabel 184"/>
+    <w:qFormat/>
+    <w:rPr>
+      <w:rFonts w:cs="OpenSymbol"/>
+    </w:rPr>
+  </w:style>
+  <w:style w:type="character" w:styleId="ListLabel185">
+    <w:name w:val="ListLabel 185"/>
+    <w:qFormat/>
+    <w:rPr>
+      <w:rFonts w:cs="OpenSymbol"/>
+    </w:rPr>
+  </w:style>
+  <w:style w:type="character" w:styleId="ListLabel186">
+    <w:name w:val="ListLabel 186"/>
+    <w:qFormat/>
+    <w:rPr>
+      <w:rFonts w:cs="OpenSymbol"/>
+    </w:rPr>
+  </w:style>
+  <w:style w:type="character" w:styleId="ListLabel187">
+    <w:name w:val="ListLabel 187"/>
+    <w:qFormat/>
+    <w:rPr>
+      <w:rFonts w:cs="OpenSymbol"/>
+    </w:rPr>
+  </w:style>
+  <w:style w:type="character" w:styleId="ListLabel188">
+    <w:name w:val="ListLabel 188"/>
+    <w:qFormat/>
+    <w:rPr>
+      <w:rFonts w:cs="OpenSymbol"/>
+    </w:rPr>
+  </w:style>
+  <w:style w:type="character" w:styleId="ListLabel189">
+    <w:name w:val="ListLabel 189"/>
+    <w:qFormat/>
+    <w:rPr>
+      <w:rFonts w:cs="OpenSymbol"/>
+      <w:b w:val="false"/>
+      <w:sz w:val="22"/>
+    </w:rPr>
+  </w:style>
+  <w:style w:type="character" w:styleId="ListLabel190">
+    <w:name w:val="ListLabel 190"/>
+    <w:qFormat/>
+    <w:rPr>
+      <w:rFonts w:cs="OpenSymbol"/>
+      <w:b w:val="false"/>
+      <w:sz w:val="22"/>
+    </w:rPr>
+  </w:style>
+  <w:style w:type="character" w:styleId="ListLabel191">
+    <w:name w:val="ListLabel 191"/>
+    <w:qFormat/>
+    <w:rPr>
+      <w:rFonts w:cs="OpenSymbol"/>
+    </w:rPr>
+  </w:style>
+  <w:style w:type="character" w:styleId="ListLabel192">
+    <w:name w:val="ListLabel 192"/>
+    <w:qFormat/>
+    <w:rPr>
+      <w:rFonts w:cs="OpenSymbol"/>
+    </w:rPr>
+  </w:style>
+  <w:style w:type="character" w:styleId="ListLabel193">
+    <w:name w:val="ListLabel 193"/>
+    <w:qFormat/>
+    <w:rPr>
+      <w:rFonts w:cs="OpenSymbol"/>
+    </w:rPr>
+  </w:style>
+  <w:style w:type="character" w:styleId="ListLabel194">
+    <w:name w:val="ListLabel 194"/>
+    <w:qFormat/>
+    <w:rPr>
+      <w:rFonts w:cs="OpenSymbol"/>
+    </w:rPr>
+  </w:style>
+  <w:style w:type="character" w:styleId="ListLabel195">
+    <w:name w:val="ListLabel 195"/>
+    <w:qFormat/>
+    <w:rPr>
+      <w:rFonts w:cs="OpenSymbol"/>
+    </w:rPr>
+  </w:style>
+  <w:style w:type="character" w:styleId="ListLabel196">
+    <w:name w:val="ListLabel 196"/>
+    <w:qFormat/>
+    <w:rPr>
+      <w:rFonts w:cs="OpenSymbol"/>
+    </w:rPr>
+  </w:style>
+  <w:style w:type="character" w:styleId="ListLabel197">
+    <w:name w:val="ListLabel 197"/>
+    <w:qFormat/>
+    <w:rPr>
+      <w:rFonts w:cs="OpenSymbol"/>
+    </w:rPr>
+  </w:style>
   <w:style w:type="paragraph" w:styleId="Heading">
     <w:name w:val="Heading"/>
     <w:basedOn w:val="Normal"/>
@@ -15755,7 +17439,7 @@
     </w:pPr>
     <w:rPr>
       <w:rFonts w:ascii="Calibri" w:hAnsi="Calibri" w:eastAsia="" w:cs="" w:asciiTheme="minorHAnsi" w:cstheme="minorBidi" w:eastAsiaTheme="minorEastAsia" w:hAnsiTheme="minorHAnsi"/>
-      <w:color w:val="auto"/>
+      <w:color w:val="00000A"/>
       <w:sz w:val="21"/>
       <w:szCs w:val="21"/>
       <w:lang w:val="en-NZ" w:eastAsia="en-US" w:bidi="ar-SA"/>

</xml_diff>

<commit_message>
Finished the analysis section, for the most part.
</commit_message>
<xml_diff>
--- a/text_docs/Project_proposal_v2.docx
+++ b/text_docs/Project_proposal_v2.docx
@@ -4181,6 +4181,7 @@
           <w:bCs w:val="false"/>
           <w:sz w:val="22"/>
         </w:rPr>
+        <w:t>Our turnkey system would ensure that any small business who would decide to implement it could benefit from this modern paradigm of discoverability.</w:t>
       </w:r>
     </w:p>
     <w:p>
@@ -4200,7 +4201,26 @@
           <w:bCs w:val="false"/>
           <w:sz w:val="22"/>
         </w:rPr>
-        <w:t>Our turnkey system would ensure that any small business who would decide to implement it could benefit from this modern paradigm of discoverability.</w:t>
+      </w:r>
+    </w:p>
+    <w:p>
+      <w:pPr>
+        <w:pStyle w:val="Normal"/>
+        <w:spacing w:before="0" w:after="0"/>
+        <w:rPr>
+          <w:b/>
+          <w:b/>
+          <w:bCs/>
+          <w:sz w:val="22"/>
+        </w:rPr>
+      </w:pPr>
+      <w:r>
+        <w:rPr>
+          <w:b/>
+          <w:bCs/>
+          <w:sz w:val="22"/>
+        </w:rPr>
+        <w:t>Relatability</w:t>
       </w:r>
     </w:p>
     <w:p>
@@ -4220,6 +4240,15 @@
           <w:bCs w:val="false"/>
           <w:sz w:val="22"/>
         </w:rPr>
+        <w:t xml:space="preserve">Small, ‘mom and pop’ businesses have the luxury of fostering and building more personal relationships with their customer-base. </w:t>
+      </w:r>
+      <w:r>
+        <w:rPr>
+          <w:b w:val="false"/>
+          <w:bCs w:val="false"/>
+          <w:sz w:val="22"/>
+        </w:rPr>
+        <w:t xml:space="preserve">The primary benefit of these personal relationships between customer and business is repeated purchases and business. </w:t>
       </w:r>
     </w:p>
     <w:p>
@@ -4239,7 +4268,26 @@
           <w:bCs/>
           <w:sz w:val="22"/>
         </w:rPr>
-        <w:t>Relatability</w:t>
+      </w:r>
+    </w:p>
+    <w:p>
+      <w:pPr>
+        <w:pStyle w:val="Normal"/>
+        <w:spacing w:before="0" w:after="0"/>
+        <w:rPr>
+          <w:b/>
+          <w:b/>
+          <w:bCs/>
+          <w:sz w:val="22"/>
+        </w:rPr>
+      </w:pPr>
+      <w:r>
+        <w:rPr>
+          <w:b/>
+          <w:bCs/>
+          <w:sz w:val="22"/>
+        </w:rPr>
+        <w:t xml:space="preserve">Flexibility </w:t>
       </w:r>
     </w:p>
     <w:p>
@@ -4259,7 +4307,27 @@
           <w:bCs w:val="false"/>
           <w:sz w:val="22"/>
         </w:rPr>
-        <w:t xml:space="preserve">Small, ‘mom and pop’ businesses have the luxury of fostering and building more personal relationships with their customer-base. </w:t>
+        <w:t xml:space="preserve">As outlined previously, presenting product and service catalogues to a customer on printed media, or through traditional means of advertising had the issue of not being easily updated, due to printing and other costs being a prohibiting factor, which limited flexibility in how a business could update their information to keep up with a changing business environment. </w:t>
+      </w:r>
+    </w:p>
+    <w:p>
+      <w:pPr>
+        <w:pStyle w:val="Normal"/>
+        <w:spacing w:before="0" w:after="0"/>
+        <w:rPr>
+          <w:b w:val="false"/>
+          <w:b w:val="false"/>
+          <w:bCs w:val="false"/>
+          <w:sz w:val="22"/>
+        </w:rPr>
+      </w:pPr>
+      <w:r>
+        <w:rPr>
+          <w:b w:val="false"/>
+          <w:bCs w:val="false"/>
+          <w:sz w:val="22"/>
+        </w:rPr>
+        <w:t xml:space="preserve">Our turnkey system hopes to provide easy and simple means for users to update their sites. CSS (cascading style sheets) are to be used to drive this functionality. </w:t>
       </w:r>
     </w:p>
     <w:p>
@@ -4298,619 +4366,21 @@
           <w:bCs/>
           <w:sz w:val="22"/>
         </w:rPr>
-        <w:t xml:space="preserve">Flexibility </w:t>
-      </w:r>
-    </w:p>
-    <w:p>
-      <w:pPr>
-        <w:pStyle w:val="Normal"/>
-        <w:spacing w:before="0" w:after="0"/>
-        <w:rPr>
-          <w:b/>
-          <w:b/>
-          <w:bCs/>
-          <w:sz w:val="22"/>
-        </w:rPr>
-      </w:pPr>
-      <w:r>
-        <w:rPr>
-          <w:b/>
-          <w:bCs/>
-          <w:sz w:val="22"/>
-        </w:rPr>
-      </w:r>
-    </w:p>
-    <w:p>
-      <w:pPr>
-        <w:pStyle w:val="Normal"/>
-        <w:spacing w:before="0" w:after="0"/>
-        <w:rPr>
-          <w:b/>
-          <w:b/>
-          <w:bCs/>
-          <w:sz w:val="22"/>
-        </w:rPr>
-      </w:pPr>
-      <w:r>
-        <w:rPr>
-          <w:b/>
-          <w:bCs/>
-          <w:sz w:val="22"/>
-        </w:rPr>
-      </w:r>
-    </w:p>
-    <w:p>
-      <w:pPr>
-        <w:pStyle w:val="Normal"/>
-        <w:spacing w:before="0" w:after="0"/>
-        <w:rPr>
-          <w:sz w:val="22"/>
-        </w:rPr>
-      </w:pPr>
-      <w:r>
-        <w:rPr>
-          <w:sz w:val="22"/>
-        </w:rPr>
-      </w:r>
-    </w:p>
-    <w:p>
-      <w:pPr>
-        <w:pStyle w:val="Normal"/>
-        <w:spacing w:before="0" w:after="0"/>
-        <w:rPr>
-          <w:sz w:val="22"/>
-        </w:rPr>
-      </w:pPr>
-      <w:r>
-        <w:rPr>
-          <w:sz w:val="22"/>
-        </w:rPr>
-      </w:r>
-    </w:p>
-    <w:p>
-      <w:pPr>
-        <w:pStyle w:val="Normal"/>
-        <w:spacing w:before="0" w:after="0"/>
-        <w:rPr>
-          <w:sz w:val="22"/>
-        </w:rPr>
-      </w:pPr>
-      <w:r>
-        <w:rPr>
-          <w:sz w:val="22"/>
-        </w:rPr>
-      </w:r>
-    </w:p>
-    <w:p>
-      <w:pPr>
-        <w:pStyle w:val="Normal"/>
-        <w:spacing w:before="0" w:after="0"/>
-        <w:rPr>
-          <w:sz w:val="22"/>
-        </w:rPr>
-      </w:pPr>
-      <w:r>
-        <w:rPr>
-          <w:sz w:val="22"/>
-        </w:rPr>
-      </w:r>
-    </w:p>
-    <w:p>
-      <w:pPr>
-        <w:pStyle w:val="Normal"/>
-        <w:spacing w:before="0" w:after="0"/>
-        <w:rPr>
-          <w:sz w:val="22"/>
-        </w:rPr>
-      </w:pPr>
-      <w:r>
-        <w:rPr>
-          <w:sz w:val="22"/>
-        </w:rPr>
-      </w:r>
-    </w:p>
-    <w:p>
-      <w:pPr>
-        <w:pStyle w:val="Normal"/>
-        <w:spacing w:before="0" w:after="0"/>
-        <w:rPr>
-          <w:sz w:val="22"/>
-        </w:rPr>
-      </w:pPr>
-      <w:r>
-        <w:rPr>
-          <w:sz w:val="22"/>
-        </w:rPr>
-      </w:r>
-    </w:p>
-    <w:p>
-      <w:pPr>
-        <w:pStyle w:val="Normal"/>
-        <w:spacing w:before="0" w:after="0"/>
-        <w:rPr>
-          <w:sz w:val="22"/>
-        </w:rPr>
-      </w:pPr>
-      <w:r>
-        <w:rPr>
-          <w:sz w:val="22"/>
-        </w:rPr>
-      </w:r>
-    </w:p>
-    <w:p>
-      <w:pPr>
-        <w:pStyle w:val="Normal"/>
-        <w:spacing w:before="0" w:after="0"/>
-        <w:rPr>
-          <w:sz w:val="22"/>
-        </w:rPr>
-      </w:pPr>
-      <w:r>
-        <w:rPr>
-          <w:sz w:val="22"/>
-        </w:rPr>
-      </w:r>
-    </w:p>
-    <w:p>
-      <w:pPr>
-        <w:pStyle w:val="Normal"/>
-        <w:spacing w:before="0" w:after="0"/>
-        <w:rPr>
-          <w:sz w:val="22"/>
-        </w:rPr>
-      </w:pPr>
-      <w:r>
-        <w:rPr>
-          <w:sz w:val="22"/>
-        </w:rPr>
-      </w:r>
-    </w:p>
-    <w:p>
-      <w:pPr>
-        <w:pStyle w:val="Normal"/>
-        <w:spacing w:before="0" w:after="0"/>
-        <w:rPr>
-          <w:sz w:val="22"/>
-        </w:rPr>
-      </w:pPr>
-      <w:r>
-        <w:rPr>
-          <w:sz w:val="22"/>
-        </w:rPr>
-      </w:r>
-    </w:p>
-    <w:p>
-      <w:pPr>
-        <w:pStyle w:val="Normal"/>
-        <w:spacing w:before="0" w:after="0"/>
-        <w:rPr>
-          <w:sz w:val="22"/>
-        </w:rPr>
-      </w:pPr>
-      <w:r>
-        <w:rPr>
-          <w:sz w:val="22"/>
-        </w:rPr>
-      </w:r>
-    </w:p>
-    <w:p>
-      <w:pPr>
-        <w:pStyle w:val="Normal"/>
-        <w:spacing w:before="0" w:after="0"/>
-        <w:rPr>
-          <w:sz w:val="22"/>
-        </w:rPr>
-      </w:pPr>
-      <w:r>
-        <w:rPr>
-          <w:sz w:val="22"/>
-        </w:rPr>
-      </w:r>
-    </w:p>
-    <w:p>
-      <w:pPr>
-        <w:pStyle w:val="Normal"/>
-        <w:spacing w:before="0" w:after="0"/>
-        <w:rPr>
-          <w:sz w:val="22"/>
-        </w:rPr>
-      </w:pPr>
-      <w:r>
-        <w:rPr>
-          <w:sz w:val="22"/>
-        </w:rPr>
-      </w:r>
-    </w:p>
-    <w:p>
-      <w:pPr>
-        <w:pStyle w:val="Normal"/>
-        <w:spacing w:before="0" w:after="0"/>
-        <w:rPr>
-          <w:sz w:val="22"/>
-        </w:rPr>
-      </w:pPr>
-      <w:r>
-        <w:rPr>
-          <w:sz w:val="22"/>
-        </w:rPr>
-      </w:r>
-    </w:p>
-    <w:p>
-      <w:pPr>
-        <w:pStyle w:val="Normal"/>
-        <w:spacing w:before="0" w:after="0"/>
-        <w:rPr>
-          <w:sz w:val="22"/>
-        </w:rPr>
-      </w:pPr>
-      <w:r>
-        <w:rPr>
-          <w:sz w:val="22"/>
-        </w:rPr>
-      </w:r>
-    </w:p>
-    <w:p>
-      <w:pPr>
-        <w:pStyle w:val="Normal"/>
-        <w:spacing w:before="0" w:after="0"/>
-        <w:rPr>
-          <w:sz w:val="22"/>
-        </w:rPr>
-      </w:pPr>
-      <w:r>
-        <w:rPr>
-          <w:sz w:val="22"/>
-        </w:rPr>
-      </w:r>
-    </w:p>
-    <w:p>
-      <w:pPr>
-        <w:pStyle w:val="Normal"/>
-        <w:spacing w:before="0" w:after="0"/>
-        <w:rPr>
-          <w:sz w:val="22"/>
-        </w:rPr>
-      </w:pPr>
-      <w:r>
-        <w:rPr>
-          <w:sz w:val="22"/>
-        </w:rPr>
-      </w:r>
-    </w:p>
-    <w:p>
-      <w:pPr>
-        <w:pStyle w:val="Normal"/>
-        <w:spacing w:before="0" w:after="0"/>
-        <w:rPr>
-          <w:sz w:val="22"/>
-        </w:rPr>
-      </w:pPr>
-      <w:r>
-        <w:rPr>
-          <w:sz w:val="22"/>
-        </w:rPr>
-      </w:r>
-    </w:p>
-    <w:p>
-      <w:pPr>
-        <w:pStyle w:val="Normal"/>
-        <w:spacing w:before="0" w:after="0"/>
-        <w:rPr>
-          <w:sz w:val="22"/>
-        </w:rPr>
-      </w:pPr>
-      <w:r>
-        <w:rPr>
-          <w:sz w:val="22"/>
-        </w:rPr>
-      </w:r>
-    </w:p>
-    <w:p>
-      <w:pPr>
-        <w:pStyle w:val="Normal"/>
-        <w:spacing w:before="0" w:after="0"/>
-        <w:rPr>
-          <w:sz w:val="22"/>
-        </w:rPr>
-      </w:pPr>
-      <w:r>
-        <w:rPr>
-          <w:sz w:val="22"/>
-        </w:rPr>
-      </w:r>
-    </w:p>
-    <w:p>
-      <w:pPr>
-        <w:pStyle w:val="Normal"/>
-        <w:spacing w:before="0" w:after="0"/>
-        <w:rPr>
-          <w:sz w:val="22"/>
-        </w:rPr>
-      </w:pPr>
-      <w:r>
-        <w:rPr>
-          <w:sz w:val="22"/>
-        </w:rPr>
-      </w:r>
-    </w:p>
-    <w:p>
-      <w:pPr>
-        <w:pStyle w:val="Normal"/>
-        <w:spacing w:before="0" w:after="0"/>
-        <w:rPr>
-          <w:sz w:val="22"/>
-        </w:rPr>
-      </w:pPr>
-      <w:r>
-        <w:rPr>
-          <w:sz w:val="22"/>
-        </w:rPr>
-      </w:r>
-    </w:p>
-    <w:p>
-      <w:pPr>
-        <w:pStyle w:val="Normal"/>
-        <w:spacing w:before="0" w:after="0"/>
-        <w:rPr>
-          <w:sz w:val="22"/>
-        </w:rPr>
-      </w:pPr>
-      <w:r>
-        <w:rPr>
-          <w:sz w:val="22"/>
-        </w:rPr>
-      </w:r>
-    </w:p>
-    <w:p>
-      <w:pPr>
-        <w:pStyle w:val="Normal"/>
-        <w:spacing w:before="0" w:after="0"/>
-        <w:rPr>
-          <w:sz w:val="22"/>
-        </w:rPr>
-      </w:pPr>
-      <w:r>
-        <w:rPr>
-          <w:sz w:val="22"/>
-        </w:rPr>
-      </w:r>
-    </w:p>
-    <w:p>
-      <w:pPr>
-        <w:pStyle w:val="Normal"/>
-        <w:spacing w:before="0" w:after="0"/>
-        <w:rPr>
-          <w:sz w:val="22"/>
-        </w:rPr>
-      </w:pPr>
-      <w:r>
-        <w:rPr>
-          <w:sz w:val="22"/>
-        </w:rPr>
-      </w:r>
-    </w:p>
-    <w:p>
-      <w:pPr>
-        <w:pStyle w:val="Normal"/>
-        <w:spacing w:before="0" w:after="0"/>
-        <w:rPr>
-          <w:sz w:val="22"/>
-        </w:rPr>
-      </w:pPr>
-      <w:r>
-        <w:rPr>
-          <w:sz w:val="22"/>
-        </w:rPr>
-      </w:r>
-    </w:p>
-    <w:p>
-      <w:pPr>
-        <w:pStyle w:val="Normal"/>
-        <w:spacing w:before="0" w:after="0"/>
-        <w:rPr>
-          <w:sz w:val="22"/>
-        </w:rPr>
-      </w:pPr>
-      <w:r>
-        <w:rPr>
-          <w:sz w:val="22"/>
-        </w:rPr>
-      </w:r>
-    </w:p>
-    <w:p>
-      <w:pPr>
-        <w:pStyle w:val="Normal"/>
-        <w:spacing w:before="0" w:after="0"/>
-        <w:rPr>
-          <w:sz w:val="22"/>
-        </w:rPr>
-      </w:pPr>
-      <w:r>
-        <w:rPr>
-          <w:sz w:val="22"/>
-        </w:rPr>
-      </w:r>
-    </w:p>
-    <w:p>
-      <w:pPr>
-        <w:pStyle w:val="Normal"/>
-        <w:spacing w:before="0" w:after="0"/>
-        <w:rPr>
-          <w:sz w:val="22"/>
-        </w:rPr>
-      </w:pPr>
-      <w:r>
-        <w:rPr>
-          <w:sz w:val="22"/>
-        </w:rPr>
-      </w:r>
-    </w:p>
-    <w:p>
-      <w:pPr>
-        <w:pStyle w:val="Normal"/>
-        <w:spacing w:before="0" w:after="0"/>
-        <w:rPr>
-          <w:sz w:val="22"/>
-        </w:rPr>
-      </w:pPr>
-      <w:r>
-        <w:rPr>
-          <w:sz w:val="22"/>
-        </w:rPr>
-      </w:r>
-    </w:p>
-    <w:p>
-      <w:pPr>
-        <w:pStyle w:val="Normal"/>
-        <w:spacing w:before="0" w:after="0"/>
-        <w:rPr>
-          <w:sz w:val="22"/>
-        </w:rPr>
-      </w:pPr>
-      <w:r>
-        <w:rPr>
-          <w:sz w:val="22"/>
-        </w:rPr>
-      </w:r>
-    </w:p>
-    <w:p>
-      <w:pPr>
-        <w:pStyle w:val="Normal"/>
-        <w:spacing w:before="0" w:after="0"/>
-        <w:rPr>
-          <w:sz w:val="22"/>
-        </w:rPr>
-      </w:pPr>
-      <w:r>
-        <w:rPr>
-          <w:sz w:val="22"/>
-        </w:rPr>
-      </w:r>
-    </w:p>
-    <w:p>
-      <w:pPr>
-        <w:pStyle w:val="Normal"/>
-        <w:spacing w:before="0" w:after="0"/>
-        <w:rPr>
-          <w:sz w:val="22"/>
-        </w:rPr>
-      </w:pPr>
-      <w:r>
-        <w:rPr>
-          <w:sz w:val="22"/>
-        </w:rPr>
-      </w:r>
-    </w:p>
-    <w:p>
-      <w:pPr>
-        <w:pStyle w:val="Normal"/>
-        <w:spacing w:before="0" w:after="0"/>
-        <w:rPr>
-          <w:sz w:val="22"/>
-        </w:rPr>
-      </w:pPr>
-      <w:r>
-        <w:rPr>
-          <w:sz w:val="22"/>
-        </w:rPr>
-      </w:r>
-    </w:p>
-    <w:p>
-      <w:pPr>
-        <w:pStyle w:val="Normal"/>
-        <w:spacing w:before="0" w:after="0"/>
-        <w:rPr>
-          <w:sz w:val="22"/>
-        </w:rPr>
-      </w:pPr>
-      <w:r>
-        <w:rPr>
-          <w:sz w:val="22"/>
-        </w:rPr>
-      </w:r>
-    </w:p>
-    <w:p>
-      <w:pPr>
-        <w:pStyle w:val="Normal"/>
-        <w:spacing w:before="0" w:after="0"/>
-        <w:rPr>
-          <w:sz w:val="22"/>
-        </w:rPr>
-      </w:pPr>
-      <w:r>
-        <w:rPr>
-          <w:sz w:val="22"/>
-        </w:rPr>
-      </w:r>
-    </w:p>
-    <w:p>
-      <w:pPr>
-        <w:pStyle w:val="Normal"/>
-        <w:spacing w:before="0" w:after="0"/>
-        <w:rPr>
-          <w:sz w:val="22"/>
-        </w:rPr>
-      </w:pPr>
-      <w:r>
-        <w:rPr>
-          <w:sz w:val="22"/>
-        </w:rPr>
-      </w:r>
-    </w:p>
-    <w:p>
-      <w:pPr>
-        <w:pStyle w:val="Normal"/>
-        <w:spacing w:before="0" w:after="0"/>
-        <w:rPr>
-          <w:sz w:val="22"/>
-        </w:rPr>
-      </w:pPr>
-      <w:r>
-        <w:rPr>
-          <w:sz w:val="22"/>
-        </w:rPr>
-      </w:r>
-    </w:p>
-    <w:p>
-      <w:pPr>
-        <w:pStyle w:val="Normal"/>
-        <w:spacing w:before="0" w:after="0"/>
-        <w:rPr>
-          <w:sz w:val="22"/>
-        </w:rPr>
-      </w:pPr>
-      <w:r>
-        <w:rPr>
-          <w:sz w:val="22"/>
-        </w:rPr>
-      </w:r>
-    </w:p>
-    <w:p>
-      <w:pPr>
-        <w:pStyle w:val="Normal"/>
-        <w:spacing w:before="0" w:after="0"/>
-        <w:rPr>
-          <w:sz w:val="22"/>
-        </w:rPr>
-      </w:pPr>
-      <w:r>
-        <w:rPr>
-          <w:sz w:val="22"/>
-        </w:rPr>
-      </w:r>
-    </w:p>
-    <w:p>
-      <w:pPr>
-        <w:pStyle w:val="Normal"/>
-        <w:spacing w:before="0" w:after="0"/>
-        <w:rPr>
-          <w:sz w:val="22"/>
-        </w:rPr>
-      </w:pPr>
-      <w:r>
-        <w:rPr>
-          <w:sz w:val="22"/>
-        </w:rPr>
+      </w:r>
+    </w:p>
+    <w:p>
+      <w:pPr>
+        <w:pStyle w:val="Normal"/>
+        <w:spacing w:before="0" w:after="0"/>
+        <w:jc w:val="center"/>
+        <w:rPr>
+          <w:b/>
+          <w:b/>
+          <w:sz w:val="28"/>
+        </w:rPr>
+      </w:pPr>
+      <w:r>
+        <w:rPr/>
       </w:r>
     </w:p>
     <w:p>
@@ -5208,7 +4678,7 @@
       <w:pPr>
         <w:pStyle w:val="ListParagraph"/>
         <w:spacing w:before="0" w:after="0"/>
-        <w:ind w:left="720" w:hanging="0"/>
+        <w:ind w:hanging="0"/>
         <w:rPr/>
       </w:pPr>
       <w:r>
@@ -5222,7 +4692,7 @@
       <w:pPr>
         <w:pStyle w:val="ListParagraph"/>
         <w:spacing w:before="0" w:after="0"/>
-        <w:ind w:left="720" w:hanging="0"/>
+        <w:ind w:hanging="0"/>
         <w:rPr/>
       </w:pPr>
       <w:r>
@@ -12592,7 +12062,7 @@
         <w:docPartGallery w:val="Page Numbers (Bottom of Page)"/>
         <w:docPartUnique w:val="true"/>
       </w:docPartObj>
-      <w:id w:val="99397789"/>
+      <w:id w:val="2121815666"/>
     </w:sdtPr>
     <w:sdtContent>
       <w:p>
@@ -12615,7 +12085,7 @@
           <w:fldChar w:fldCharType="separate"/>
         </w:r>
         <w:r>
-          <w:t>17</w:t>
+          <w:t>16</w:t>
         </w:r>
         <w:r>
           <w:fldChar w:fldCharType="end"/>

</xml_diff>